<commit_message>
Adecuaciones a reglas de calculo para Pagos
Se realizan modificaciones a las reglas para la determinación del IVA trasladado y acreditable por concepto de Pagos
</commit_message>
<xml_diff>
--- a/Diseño/Reglas_Calculo_IVA.docx
+++ b/Diseño/Reglas_Calculo_IVA.docx
@@ -169,47 +169,28 @@
         <w:bidi w:val="0"/>
         <w:ind w:left="0" w:hanging="0"/>
         <w:jc w:val="both"/>
-        <w:rPr>
-          <w:rFonts w:ascii="Arial" w:hAnsi="Arial" w:eastAsia="Noto Sans CJK SC" w:cs="Arial"/>
-          <w:b w:val="false"/>
-          <w:b w:val="false"/>
-          <w:bCs w:val="false"/>
-          <w:i w:val="false"/>
-          <w:i w:val="false"/>
-          <w:iCs w:val="false"/>
-          <w:strike w:val="false"/>
-          <w:dstrike w:val="false"/>
-          <w:outline w:val="false"/>
-          <w:shadow w:val="false"/>
-          <w:color w:val="auto"/>
-          <w:kern w:val="2"/>
-          <w:sz w:val="22"/>
-          <w:szCs w:val="22"/>
-          <w:u w:val="none"/>
-          <w:em w:val="none"/>
-          <w:lang w:val="es-ES" w:eastAsia="zh-CN" w:bidi="hi-IN"/>
-        </w:rPr>
-      </w:pPr>
-      <w:r>
-        <w:rPr>
-          <w:rFonts w:eastAsia="Noto Sans CJK SC" w:cs="Arial" w:ascii="Arial" w:hAnsi="Arial"/>
-          <w:b w:val="false"/>
-          <w:bCs w:val="false"/>
-          <w:i w:val="false"/>
-          <w:iCs w:val="false"/>
-          <w:strike w:val="false"/>
-          <w:dstrike w:val="false"/>
-          <w:outline w:val="false"/>
-          <w:shadow w:val="false"/>
-          <w:color w:val="auto"/>
-          <w:kern w:val="2"/>
-          <w:sz w:val="22"/>
-          <w:szCs w:val="22"/>
-          <w:u w:val="none"/>
-          <w:em w:val="none"/>
-          <w:lang w:val="es-ES" w:eastAsia="zh-CN" w:bidi="hi-IN"/>
-        </w:rPr>
-        <w:t>Este módulo debe ser capaz de llevar a cabo la  captura, administración y almacenamiento del del IVA Retenido, el  cual será utilizado para la determinación del cálculo del IVA Sujeto a Devolución .</w:t>
+        <w:rPr/>
+      </w:pPr>
+      <w:r>
+        <w:rPr>
+          <w:rFonts w:eastAsia="Noto Sans CJK SC" w:cs="Arial" w:ascii="Arial" w:hAnsi="Arial"/>
+          <w:b w:val="false"/>
+          <w:bCs w:val="false"/>
+          <w:i w:val="false"/>
+          <w:iCs w:val="false"/>
+          <w:strike w:val="false"/>
+          <w:dstrike w:val="false"/>
+          <w:outline w:val="false"/>
+          <w:shadow w:val="false"/>
+          <w:color w:val="auto"/>
+          <w:kern w:val="2"/>
+          <w:sz w:val="22"/>
+          <w:szCs w:val="22"/>
+          <w:u w:val="none"/>
+          <w:em w:val="none"/>
+          <w:lang w:val="es-ES" w:eastAsia="zh-CN" w:bidi="hi-IN"/>
+        </w:rPr>
+        <w:t>Este módulo debe ser capaz de llevar a cabo la  captura, administración y almacenamiento del IVA Retenido, el  cual será utilizado para la determinación del cálculo del IVA Sujeto a Devolución.</w:t>
       </w:r>
     </w:p>
     <w:p>
@@ -508,7 +489,7 @@
           <w:em w:val="none"/>
           <w:lang w:val="es-ES" w:eastAsia="zh-CN" w:bidi="hi-IN"/>
         </w:rPr>
-        <w:t>El Usuario deberá iniciar sesión dentro del aplicativo, proporcionando sus con las credenciales de acceso, las cuales son obligatorias. Estos datos son: Usuario y Contraseña.</w:t>
+        <w:t>El Usuario deberá iniciar sesión dentro del aplicativo, proporcionando sus credenciales de acceso, las cuales son obligatorias. Estos datos son: Usuario y Contraseña.</w:t>
       </w:r>
     </w:p>
     <w:p>
@@ -545,7 +526,133 @@
           <w:em w:val="none"/>
           <w:lang w:val="es-ES" w:eastAsia="zh-CN" w:bidi="hi-IN"/>
         </w:rPr>
-        <w:t>En el caso de que las credenciales de acceso sean válidas, se deberá obtener el perfil asignado al usuario para la asignación de las operaciones que puede realizar dentro del sistema.</w:t>
+        <w:t xml:space="preserve">En el caso de que las credenciales de acceso sean válidas, se deberá obtener el perfil </w:t>
+      </w:r>
+      <w:r>
+        <w:rPr>
+          <w:rFonts w:eastAsia="Noto Sans CJK SC" w:cs="Arial" w:ascii="Arial" w:hAnsi="Arial"/>
+          <w:b w:val="false"/>
+          <w:bCs w:val="false"/>
+          <w:i w:val="false"/>
+          <w:iCs w:val="false"/>
+          <w:strike w:val="false"/>
+          <w:dstrike w:val="false"/>
+          <w:outline w:val="false"/>
+          <w:shadow w:val="false"/>
+          <w:color w:val="auto"/>
+          <w:kern w:val="2"/>
+          <w:sz w:val="22"/>
+          <w:szCs w:val="22"/>
+          <w:u w:val="none"/>
+          <w:em w:val="none"/>
+          <w:lang w:val="es-ES" w:eastAsia="zh-CN" w:bidi="hi-IN"/>
+        </w:rPr>
+        <w:t xml:space="preserve">y roles </w:t>
+      </w:r>
+      <w:r>
+        <w:rPr>
+          <w:rFonts w:eastAsia="Noto Sans CJK SC" w:cs="Arial" w:ascii="Arial" w:hAnsi="Arial"/>
+          <w:b w:val="false"/>
+          <w:bCs w:val="false"/>
+          <w:i w:val="false"/>
+          <w:iCs w:val="false"/>
+          <w:strike w:val="false"/>
+          <w:dstrike w:val="false"/>
+          <w:outline w:val="false"/>
+          <w:shadow w:val="false"/>
+          <w:color w:val="auto"/>
+          <w:kern w:val="2"/>
+          <w:sz w:val="22"/>
+          <w:szCs w:val="22"/>
+          <w:u w:val="none"/>
+          <w:em w:val="none"/>
+          <w:lang w:val="es-ES" w:eastAsia="zh-CN" w:bidi="hi-IN"/>
+        </w:rPr>
+        <w:t>asignado</w:t>
+      </w:r>
+      <w:r>
+        <w:rPr>
+          <w:rFonts w:eastAsia="Noto Sans CJK SC" w:cs="Arial" w:ascii="Arial" w:hAnsi="Arial"/>
+          <w:b w:val="false"/>
+          <w:bCs w:val="false"/>
+          <w:i w:val="false"/>
+          <w:iCs w:val="false"/>
+          <w:strike w:val="false"/>
+          <w:dstrike w:val="false"/>
+          <w:outline w:val="false"/>
+          <w:shadow w:val="false"/>
+          <w:color w:val="auto"/>
+          <w:kern w:val="2"/>
+          <w:sz w:val="22"/>
+          <w:szCs w:val="22"/>
+          <w:u w:val="none"/>
+          <w:em w:val="none"/>
+          <w:lang w:val="es-ES" w:eastAsia="zh-CN" w:bidi="hi-IN"/>
+        </w:rPr>
+        <w:t>s</w:t>
+      </w:r>
+      <w:r>
+        <w:rPr>
+          <w:rFonts w:eastAsia="Noto Sans CJK SC" w:cs="Arial" w:ascii="Arial" w:hAnsi="Arial"/>
+          <w:b w:val="false"/>
+          <w:bCs w:val="false"/>
+          <w:i w:val="false"/>
+          <w:iCs w:val="false"/>
+          <w:strike w:val="false"/>
+          <w:dstrike w:val="false"/>
+          <w:outline w:val="false"/>
+          <w:shadow w:val="false"/>
+          <w:color w:val="auto"/>
+          <w:kern w:val="2"/>
+          <w:sz w:val="22"/>
+          <w:szCs w:val="22"/>
+          <w:u w:val="none"/>
+          <w:em w:val="none"/>
+          <w:lang w:val="es-ES" w:eastAsia="zh-CN" w:bidi="hi-IN"/>
+        </w:rPr>
+        <w:t xml:space="preserve"> al usuario para la </w:t>
+      </w:r>
+      <w:r>
+        <w:rPr>
+          <w:rFonts w:eastAsia="Noto Sans CJK SC" w:cs="Arial" w:ascii="Arial" w:hAnsi="Arial"/>
+          <w:b w:val="false"/>
+          <w:bCs w:val="false"/>
+          <w:i w:val="false"/>
+          <w:iCs w:val="false"/>
+          <w:strike w:val="false"/>
+          <w:dstrike w:val="false"/>
+          <w:outline w:val="false"/>
+          <w:shadow w:val="false"/>
+          <w:color w:val="auto"/>
+          <w:kern w:val="2"/>
+          <w:sz w:val="22"/>
+          <w:szCs w:val="22"/>
+          <w:u w:val="none"/>
+          <w:em w:val="none"/>
+          <w:lang w:val="es-ES" w:eastAsia="zh-CN" w:bidi="hi-IN"/>
+        </w:rPr>
+        <w:t>operación</w:t>
+      </w:r>
+      <w:r>
+        <w:rPr>
+          <w:rFonts w:eastAsia="Noto Sans CJK SC" w:cs="Arial" w:ascii="Arial" w:hAnsi="Arial"/>
+          <w:b w:val="false"/>
+          <w:bCs w:val="false"/>
+          <w:i w:val="false"/>
+          <w:iCs w:val="false"/>
+          <w:strike w:val="false"/>
+          <w:dstrike w:val="false"/>
+          <w:outline w:val="false"/>
+          <w:shadow w:val="false"/>
+          <w:color w:val="auto"/>
+          <w:kern w:val="2"/>
+          <w:sz w:val="22"/>
+          <w:szCs w:val="22"/>
+          <w:u w:val="none"/>
+          <w:em w:val="none"/>
+          <w:lang w:val="es-ES" w:eastAsia="zh-CN" w:bidi="hi-IN"/>
+        </w:rPr>
+        <w:t xml:space="preserve"> del sistema.</w:t>
       </w:r>
     </w:p>
     <w:p>
@@ -804,7 +911,154 @@
           <w:em w:val="none"/>
           <w:lang w:val="es-ES" w:eastAsia="zh-CN" w:bidi="hi-IN"/>
         </w:rPr>
-        <w:t>Para el caso de que se requiera agregar nuevos valores, el usuario con los privilegios suficientes para llevar a cabo esta operación, debe dar seleccionar la opción “Agregar”.</w:t>
+        <w:t>En</w:t>
+      </w:r>
+      <w:r>
+        <w:rPr>
+          <w:rFonts w:eastAsia="Noto Sans CJK SC" w:cs="Arial" w:ascii="Arial" w:hAnsi="Arial"/>
+          <w:b w:val="false"/>
+          <w:bCs w:val="false"/>
+          <w:i w:val="false"/>
+          <w:iCs w:val="false"/>
+          <w:strike w:val="false"/>
+          <w:dstrike w:val="false"/>
+          <w:outline w:val="false"/>
+          <w:shadow w:val="false"/>
+          <w:color w:val="auto"/>
+          <w:kern w:val="2"/>
+          <w:sz w:val="22"/>
+          <w:szCs w:val="22"/>
+          <w:u w:val="none"/>
+          <w:em w:val="none"/>
+          <w:lang w:val="es-ES" w:eastAsia="zh-CN" w:bidi="hi-IN"/>
+        </w:rPr>
+        <w:t xml:space="preserve"> caso de que se requiera agregar nuevos valores, </w:t>
+      </w:r>
+      <w:r>
+        <w:rPr>
+          <w:rFonts w:eastAsia="Noto Sans CJK SC" w:cs="Arial" w:ascii="Arial" w:hAnsi="Arial"/>
+          <w:b w:val="false"/>
+          <w:bCs w:val="false"/>
+          <w:i w:val="false"/>
+          <w:iCs w:val="false"/>
+          <w:strike w:val="false"/>
+          <w:dstrike w:val="false"/>
+          <w:outline w:val="false"/>
+          <w:shadow w:val="false"/>
+          <w:color w:val="auto"/>
+          <w:kern w:val="2"/>
+          <w:sz w:val="22"/>
+          <w:szCs w:val="22"/>
+          <w:u w:val="none"/>
+          <w:em w:val="none"/>
+          <w:lang w:val="es-ES" w:eastAsia="zh-CN" w:bidi="hi-IN"/>
+        </w:rPr>
+        <w:t xml:space="preserve">unicamente </w:t>
+      </w:r>
+      <w:r>
+        <w:rPr>
+          <w:rFonts w:eastAsia="Noto Sans CJK SC" w:cs="Arial" w:ascii="Arial" w:hAnsi="Arial"/>
+          <w:b w:val="false"/>
+          <w:bCs w:val="false"/>
+          <w:i w:val="false"/>
+          <w:iCs w:val="false"/>
+          <w:strike w:val="false"/>
+          <w:dstrike w:val="false"/>
+          <w:outline w:val="false"/>
+          <w:shadow w:val="false"/>
+          <w:color w:val="auto"/>
+          <w:kern w:val="2"/>
+          <w:sz w:val="22"/>
+          <w:szCs w:val="22"/>
+          <w:u w:val="none"/>
+          <w:em w:val="none"/>
+          <w:lang w:val="es-ES" w:eastAsia="zh-CN" w:bidi="hi-IN"/>
+        </w:rPr>
+        <w:t xml:space="preserve">el usuario </w:t>
+      </w:r>
+      <w:r>
+        <w:rPr>
+          <w:rFonts w:eastAsia="Noto Sans CJK SC" w:cs="Arial" w:ascii="Arial" w:hAnsi="Arial"/>
+          <w:b w:val="false"/>
+          <w:bCs w:val="false"/>
+          <w:i w:val="false"/>
+          <w:iCs w:val="false"/>
+          <w:strike w:val="false"/>
+          <w:dstrike w:val="false"/>
+          <w:outline w:val="false"/>
+          <w:shadow w:val="false"/>
+          <w:color w:val="auto"/>
+          <w:kern w:val="2"/>
+          <w:sz w:val="22"/>
+          <w:szCs w:val="22"/>
+          <w:u w:val="none"/>
+          <w:em w:val="none"/>
+          <w:lang w:val="es-ES" w:eastAsia="zh-CN" w:bidi="hi-IN"/>
+        </w:rPr>
+        <w:t>que tenga cierto perfil y roles podrá</w:t>
+      </w:r>
+      <w:r>
+        <w:rPr>
+          <w:rFonts w:eastAsia="Noto Sans CJK SC" w:cs="Arial" w:ascii="Arial" w:hAnsi="Arial"/>
+          <w:b w:val="false"/>
+          <w:bCs w:val="false"/>
+          <w:i w:val="false"/>
+          <w:iCs w:val="false"/>
+          <w:strike w:val="false"/>
+          <w:dstrike w:val="false"/>
+          <w:outline w:val="false"/>
+          <w:shadow w:val="false"/>
+          <w:color w:val="auto"/>
+          <w:kern w:val="2"/>
+          <w:sz w:val="22"/>
+          <w:szCs w:val="22"/>
+          <w:u w:val="none"/>
+          <w:em w:val="none"/>
+          <w:lang w:val="es-ES" w:eastAsia="zh-CN" w:bidi="hi-IN"/>
+        </w:rPr>
+        <w:t xml:space="preserve"> llevar a cabo esta operación, </w:t>
+      </w:r>
+      <w:r>
+        <w:rPr>
+          <w:rFonts w:eastAsia="Noto Sans CJK SC" w:cs="Arial" w:ascii="Arial" w:hAnsi="Arial"/>
+          <w:b w:val="false"/>
+          <w:bCs w:val="false"/>
+          <w:i w:val="false"/>
+          <w:iCs w:val="false"/>
+          <w:strike w:val="false"/>
+          <w:dstrike w:val="false"/>
+          <w:outline w:val="false"/>
+          <w:shadow w:val="false"/>
+          <w:color w:val="auto"/>
+          <w:kern w:val="2"/>
+          <w:sz w:val="22"/>
+          <w:szCs w:val="22"/>
+          <w:u w:val="none"/>
+          <w:em w:val="none"/>
+          <w:lang w:val="es-ES" w:eastAsia="zh-CN" w:bidi="hi-IN"/>
+        </w:rPr>
+        <w:t xml:space="preserve">para ello </w:t>
+      </w:r>
+      <w:r>
+        <w:rPr>
+          <w:rFonts w:eastAsia="Noto Sans CJK SC" w:cs="Arial" w:ascii="Arial" w:hAnsi="Arial"/>
+          <w:b w:val="false"/>
+          <w:bCs w:val="false"/>
+          <w:i w:val="false"/>
+          <w:iCs w:val="false"/>
+          <w:strike w:val="false"/>
+          <w:dstrike w:val="false"/>
+          <w:outline w:val="false"/>
+          <w:shadow w:val="false"/>
+          <w:color w:val="auto"/>
+          <w:kern w:val="2"/>
+          <w:sz w:val="22"/>
+          <w:szCs w:val="22"/>
+          <w:u w:val="none"/>
+          <w:em w:val="none"/>
+          <w:lang w:val="es-ES" w:eastAsia="zh-CN" w:bidi="hi-IN"/>
+        </w:rPr>
+        <w:t>debe seleccionar la opción “Agregar”.</w:t>
       </w:r>
     </w:p>
     <w:p>
@@ -841,7 +1095,49 @@
           <w:em w:val="none"/>
           <w:lang w:val="es-ES" w:eastAsia="zh-CN" w:bidi="hi-IN"/>
         </w:rPr>
-        <w:t>El sistema mostrará en pantalla los campos que deben ser capturarse, los cuales son:</w:t>
+        <w:t xml:space="preserve">El sistema mostrará en pantalla los campos que deben </w:t>
+      </w:r>
+      <w:r>
+        <w:rPr>
+          <w:rFonts w:eastAsia="Noto Sans CJK SC" w:cs="Arial" w:ascii="Arial" w:hAnsi="Arial"/>
+          <w:b w:val="false"/>
+          <w:bCs w:val="false"/>
+          <w:i w:val="false"/>
+          <w:iCs w:val="false"/>
+          <w:strike w:val="false"/>
+          <w:dstrike w:val="false"/>
+          <w:outline w:val="false"/>
+          <w:shadow w:val="false"/>
+          <w:color w:val="auto"/>
+          <w:kern w:val="2"/>
+          <w:sz w:val="22"/>
+          <w:szCs w:val="22"/>
+          <w:u w:val="none"/>
+          <w:em w:val="none"/>
+          <w:lang w:val="es-ES" w:eastAsia="zh-CN" w:bidi="hi-IN"/>
+        </w:rPr>
+        <w:t>de</w:t>
+      </w:r>
+      <w:r>
+        <w:rPr>
+          <w:rFonts w:eastAsia="Noto Sans CJK SC" w:cs="Arial" w:ascii="Arial" w:hAnsi="Arial"/>
+          <w:b w:val="false"/>
+          <w:bCs w:val="false"/>
+          <w:i w:val="false"/>
+          <w:iCs w:val="false"/>
+          <w:strike w:val="false"/>
+          <w:dstrike w:val="false"/>
+          <w:outline w:val="false"/>
+          <w:shadow w:val="false"/>
+          <w:color w:val="auto"/>
+          <w:kern w:val="2"/>
+          <w:sz w:val="22"/>
+          <w:szCs w:val="22"/>
+          <w:u w:val="none"/>
+          <w:em w:val="none"/>
+          <w:lang w:val="es-ES" w:eastAsia="zh-CN" w:bidi="hi-IN"/>
+        </w:rPr>
+        <w:t xml:space="preserve"> capturarse, los cuales son:</w:t>
       </w:r>
     </w:p>
     <w:p>
@@ -1700,7 +1996,33 @@
           <w:szCs w:val="22"/>
           <w:lang w:val="es-ES"/>
         </w:rPr>
-        <w:t>IVA Trasladados por concepto de</w:t>
+        <w:t xml:space="preserve">IVA </w:t>
+      </w:r>
+      <w:r>
+        <w:rPr>
+          <w:rFonts w:cs="Arial" w:ascii="Arial" w:hAnsi="Arial"/>
+          <w:b w:val="false"/>
+          <w:bCs w:val="false"/>
+          <w:i w:val="false"/>
+          <w:iCs w:val="false"/>
+          <w:sz w:val="22"/>
+          <w:szCs w:val="22"/>
+          <w:lang w:val="es-ES"/>
+        </w:rPr>
+        <w:t>t</w:t>
+      </w:r>
+      <w:r>
+        <w:rPr>
+          <w:rFonts w:cs="Arial" w:ascii="Arial" w:hAnsi="Arial"/>
+          <w:b w:val="false"/>
+          <w:bCs w:val="false"/>
+          <w:i w:val="false"/>
+          <w:iCs w:val="false"/>
+          <w:sz w:val="22"/>
+          <w:szCs w:val="22"/>
+          <w:lang w:val="es-ES"/>
+        </w:rPr>
+        <w:t>rasladado por concepto de</w:t>
       </w:r>
       <w:r>
         <w:rPr>
@@ -1783,7 +2105,7 @@
           <w:em w:val="none"/>
           <w:lang w:val="es-ES" w:eastAsia="zh-CN" w:bidi="hi-IN"/>
         </w:rPr>
-        <w:t>Se debe obtener de los CFDI’s que se encuentran almacenados en la base de datos los registros de un periodo especificado que NO tengan estatus de Cancelado y que cumplan con lo siguiente:</w:t>
+        <w:t>Se debe obtener de los CFDI’s que se encuentran almacenados en la base de datos, los registros de un periodo especificado que NO tengan estatus de Cancelado y que cumplan con lo siguiente:</w:t>
       </w:r>
     </w:p>
     <w:p>
@@ -2429,7 +2751,33 @@
           <w:szCs w:val="22"/>
           <w:lang w:val="es-ES"/>
         </w:rPr>
-        <w:t xml:space="preserve">Una vez que se cuenta con el universo de CFDI’s que formarán parte del cálculo del IVA Trasladado por concepto de Ventas al Contado, se debe realizar lo siguiente: </w:t>
+        <w:t xml:space="preserve">Una vez que se cuenta con el universo de CFDI’s que formarán parte del cálculo del IVA </w:t>
+      </w:r>
+      <w:r>
+        <w:rPr>
+          <w:rFonts w:cs="Arial" w:ascii="Arial" w:hAnsi="Arial"/>
+          <w:b w:val="false"/>
+          <w:bCs w:val="false"/>
+          <w:i w:val="false"/>
+          <w:iCs w:val="false"/>
+          <w:sz w:val="22"/>
+          <w:szCs w:val="22"/>
+          <w:lang w:val="es-ES"/>
+        </w:rPr>
+        <w:t>trasladado</w:t>
+      </w:r>
+      <w:r>
+        <w:rPr>
+          <w:rFonts w:cs="Arial" w:ascii="Arial" w:hAnsi="Arial"/>
+          <w:b w:val="false"/>
+          <w:bCs w:val="false"/>
+          <w:i w:val="false"/>
+          <w:iCs w:val="false"/>
+          <w:sz w:val="22"/>
+          <w:szCs w:val="22"/>
+          <w:lang w:val="es-ES"/>
+        </w:rPr>
+        <w:t xml:space="preserve"> por concepto de Ventas al Contado, se debe realizar lo siguiente: </w:t>
       </w:r>
     </w:p>
     <w:p>
@@ -2596,7 +2944,33 @@
           <w:szCs w:val="22"/>
           <w:lang w:val="es-ES"/>
         </w:rPr>
-        <w:t xml:space="preserve">IVA Trasladados por concepto de  </w:t>
+        <w:t xml:space="preserve">IVA </w:t>
+      </w:r>
+      <w:r>
+        <w:rPr>
+          <w:rFonts w:cs="Arial" w:ascii="Arial" w:hAnsi="Arial"/>
+          <w:b w:val="false"/>
+          <w:bCs w:val="false"/>
+          <w:i w:val="false"/>
+          <w:iCs w:val="false"/>
+          <w:sz w:val="22"/>
+          <w:szCs w:val="22"/>
+          <w:lang w:val="es-ES"/>
+        </w:rPr>
+        <w:t>t</w:t>
+      </w:r>
+      <w:r>
+        <w:rPr>
+          <w:rFonts w:cs="Arial" w:ascii="Arial" w:hAnsi="Arial"/>
+          <w:b w:val="false"/>
+          <w:bCs w:val="false"/>
+          <w:i w:val="false"/>
+          <w:iCs w:val="false"/>
+          <w:sz w:val="22"/>
+          <w:szCs w:val="22"/>
+          <w:lang w:val="es-ES"/>
+        </w:rPr>
+        <w:t xml:space="preserve">rasladado por concepto de  </w:t>
       </w:r>
       <w:r>
         <w:rPr>
@@ -2658,7 +3032,7 @@
           <w:szCs w:val="22"/>
           <w:lang w:val="es-ES"/>
         </w:rPr>
-        <w:t>Se debe obtener de los CFDI’s que se encuentran almacenados en la base de datos los registros de un periodo especificado que NO tengan estatus de Cancelado y que cumplan con lo siguiente:</w:t>
+        <w:t>Se debe obtener de los CFDI’s que se encuentran almacenados en la base de datos,  los registros de un periodo especificado que NO tengan estatus de Cancelado y que cumplan con lo siguiente:</w:t>
       </w:r>
     </w:p>
     <w:p>
@@ -3347,7 +3721,33 @@
           <w:szCs w:val="22"/>
           <w:lang w:val="es-ES"/>
         </w:rPr>
-        <w:t>Una vez que se cuenta con el universo de CFDI’s que formarán parte del cálculo del IVA Trasladado por concepto de Anticipo, se debe realizar lo siguiente:</w:t>
+        <w:t xml:space="preserve">Una vez que se cuenta con el universo de CFDI’s que formarán parte del cálculo del IVA </w:t>
+      </w:r>
+      <w:r>
+        <w:rPr>
+          <w:rFonts w:cs="Arial" w:ascii="Arial" w:hAnsi="Arial"/>
+          <w:b w:val="false"/>
+          <w:bCs w:val="false"/>
+          <w:i w:val="false"/>
+          <w:iCs w:val="false"/>
+          <w:sz w:val="22"/>
+          <w:szCs w:val="22"/>
+          <w:lang w:val="es-ES"/>
+        </w:rPr>
+        <w:t>trasladado</w:t>
+      </w:r>
+      <w:r>
+        <w:rPr>
+          <w:rFonts w:cs="Arial" w:ascii="Arial" w:hAnsi="Arial"/>
+          <w:b w:val="false"/>
+          <w:bCs w:val="false"/>
+          <w:i w:val="false"/>
+          <w:iCs w:val="false"/>
+          <w:sz w:val="22"/>
+          <w:szCs w:val="22"/>
+          <w:lang w:val="es-ES"/>
+        </w:rPr>
+        <w:t xml:space="preserve"> por concepto de Anticipo, se debe realizar lo siguiente:</w:t>
       </w:r>
     </w:p>
     <w:p>
@@ -3518,7 +3918,37 @@
           <w:szCs w:val="22"/>
           <w:lang w:val="es-ES" w:eastAsia="zh-CN" w:bidi="hi-IN"/>
         </w:rPr>
-        <w:t>IVA Trasladados por concepto de</w:t>
+        <w:t xml:space="preserve">IVA </w:t>
+      </w:r>
+      <w:r>
+        <w:rPr>
+          <w:rFonts w:eastAsia="Noto Sans CJK SC" w:cs="Arial" w:ascii="Arial" w:hAnsi="Arial"/>
+          <w:b w:val="false"/>
+          <w:bCs/>
+          <w:i w:val="false"/>
+          <w:iCs w:val="false"/>
+          <w:color w:val="auto"/>
+          <w:kern w:val="2"/>
+          <w:sz w:val="22"/>
+          <w:szCs w:val="22"/>
+          <w:lang w:val="es-ES" w:eastAsia="zh-CN" w:bidi="hi-IN"/>
+        </w:rPr>
+        <w:t>t</w:t>
+      </w:r>
+      <w:r>
+        <w:rPr>
+          <w:rFonts w:eastAsia="Noto Sans CJK SC" w:cs="Arial" w:ascii="Arial" w:hAnsi="Arial"/>
+          <w:b w:val="false"/>
+          <w:bCs/>
+          <w:i w:val="false"/>
+          <w:iCs w:val="false"/>
+          <w:color w:val="auto"/>
+          <w:kern w:val="2"/>
+          <w:sz w:val="22"/>
+          <w:szCs w:val="22"/>
+          <w:lang w:val="es-ES" w:eastAsia="zh-CN" w:bidi="hi-IN"/>
+        </w:rPr>
+        <w:t>rasladado por concepto de</w:t>
       </w:r>
       <w:r>
         <w:rPr>
@@ -3571,7 +4001,7 @@
           <w:szCs w:val="22"/>
           <w:lang w:val="es-ES"/>
         </w:rPr>
-        <w:t>Se debe obtener de los CFDI’s que se encuentran almacenados en la base de datos     los registros de un periodo especificado que NO tengan estatus de Cancelado y que cumplan con lo siguiente:</w:t>
+        <w:t>Se debe obtener de los CFDI’s que se encuentran almacenados en la base de datos,      los registros de un periodo especificado que NO tengan estatus de Cancelado y que cumplan con lo siguiente:</w:t>
       </w:r>
     </w:p>
     <w:p>
@@ -4113,7 +4543,33 @@
           <w:szCs w:val="22"/>
           <w:lang w:val="es-ES"/>
         </w:rPr>
-        <w:t xml:space="preserve">Una vez que se cuenta con el universo de CFDI’s que formarán parte del cálculo del IVA Trasladado por concepto de Aplicación de Anticipos al valor total de la operación, se debe realizar lo siguiente: </w:t>
+        <w:t xml:space="preserve">Una vez que se cuenta con el universo de CFDI’s que formarán parte del cálculo del IVA </w:t>
+      </w:r>
+      <w:r>
+        <w:rPr>
+          <w:rFonts w:cs="Arial" w:ascii="Arial" w:hAnsi="Arial"/>
+          <w:b w:val="false"/>
+          <w:bCs w:val="false"/>
+          <w:i w:val="false"/>
+          <w:iCs w:val="false"/>
+          <w:sz w:val="22"/>
+          <w:szCs w:val="22"/>
+          <w:lang w:val="es-ES"/>
+        </w:rPr>
+        <w:t>trasladado</w:t>
+      </w:r>
+      <w:r>
+        <w:rPr>
+          <w:rFonts w:cs="Arial" w:ascii="Arial" w:hAnsi="Arial"/>
+          <w:b w:val="false"/>
+          <w:bCs w:val="false"/>
+          <w:i w:val="false"/>
+          <w:iCs w:val="false"/>
+          <w:sz w:val="22"/>
+          <w:szCs w:val="22"/>
+          <w:lang w:val="es-ES"/>
+        </w:rPr>
+        <w:t xml:space="preserve"> por concepto de Aplicación de Anticipos al valor total de la operación, se debe realizar lo siguiente: </w:t>
       </w:r>
     </w:p>
     <w:p>
@@ -4280,7 +4736,46 @@
           <w:szCs w:val="22"/>
           <w:lang w:val="es-ES"/>
         </w:rPr>
-        <w:t xml:space="preserve">IVA Trasladados por concepto de </w:t>
+        <w:t xml:space="preserve">IVA </w:t>
+      </w:r>
+      <w:r>
+        <w:rPr>
+          <w:rFonts w:cs="Arial" w:ascii="Arial" w:hAnsi="Arial"/>
+          <w:b w:val="false"/>
+          <w:bCs w:val="false"/>
+          <w:i w:val="false"/>
+          <w:iCs w:val="false"/>
+          <w:sz w:val="22"/>
+          <w:szCs w:val="22"/>
+          <w:lang w:val="es-ES"/>
+        </w:rPr>
+        <w:t>t</w:t>
+      </w:r>
+      <w:r>
+        <w:rPr>
+          <w:rFonts w:cs="Arial" w:ascii="Arial" w:hAnsi="Arial"/>
+          <w:b w:val="false"/>
+          <w:bCs w:val="false"/>
+          <w:i w:val="false"/>
+          <w:iCs w:val="false"/>
+          <w:sz w:val="22"/>
+          <w:szCs w:val="22"/>
+          <w:lang w:val="es-ES"/>
+        </w:rPr>
+        <w:t>r</w:t>
+      </w:r>
+      <w:r>
+        <w:rPr>
+          <w:rFonts w:cs="Arial" w:ascii="Arial" w:hAnsi="Arial"/>
+          <w:b w:val="false"/>
+          <w:bCs w:val="false"/>
+          <w:i w:val="false"/>
+          <w:iCs w:val="false"/>
+          <w:sz w:val="22"/>
+          <w:szCs w:val="22"/>
+          <w:lang w:val="es-ES"/>
+        </w:rPr>
+        <w:t xml:space="preserve">asladado por concepto de </w:t>
       </w:r>
       <w:r>
         <w:rPr>
@@ -4352,7 +4847,7 @@
           <w:szCs w:val="22"/>
           <w:lang w:val="es-ES"/>
         </w:rPr>
-        <w:t>Se debe obtener de los CFDI’s que se encuentran almacenados en la base de datos     los registros de un periodo especificado que NO tengan estatus de Cancelado y que cumplan con lo siguiente:</w:t>
+        <w:t>Se debe obtener de los CFDI’s que se encuentran almacenados en la base de datos,      los registros de un periodo especificado que NO tengan estatus de Cancelado y que cumplan con lo siguiente:</w:t>
       </w:r>
     </w:p>
     <w:p>
@@ -5178,7 +5673,33 @@
           <w:szCs w:val="22"/>
           <w:lang w:val="es-ES"/>
         </w:rPr>
-        <w:t xml:space="preserve">Una vez que se cuenta con el universo de CFDI’s que formarán parte del cálculo del IVA Trasladado por concepto de Disminución por Aplicación de Anticipo, se debe realizar lo siguiente: </w:t>
+        <w:t xml:space="preserve">Una vez que se cuenta con el universo de CFDI’s que formarán parte del cálculo del IVA </w:t>
+      </w:r>
+      <w:r>
+        <w:rPr>
+          <w:rFonts w:cs="Arial" w:ascii="Arial" w:hAnsi="Arial"/>
+          <w:b w:val="false"/>
+          <w:bCs w:val="false"/>
+          <w:i w:val="false"/>
+          <w:iCs w:val="false"/>
+          <w:sz w:val="22"/>
+          <w:szCs w:val="22"/>
+          <w:lang w:val="es-ES"/>
+        </w:rPr>
+        <w:t>trasladado</w:t>
+      </w:r>
+      <w:r>
+        <w:rPr>
+          <w:rFonts w:cs="Arial" w:ascii="Arial" w:hAnsi="Arial"/>
+          <w:b w:val="false"/>
+          <w:bCs w:val="false"/>
+          <w:i w:val="false"/>
+          <w:iCs w:val="false"/>
+          <w:sz w:val="22"/>
+          <w:szCs w:val="22"/>
+          <w:lang w:val="es-ES"/>
+        </w:rPr>
+        <w:t xml:space="preserve"> por concepto de Disminución por Aplicación de Anticipo, se debe realizar lo siguiente: </w:t>
       </w:r>
     </w:p>
     <w:p>
@@ -5341,7 +5862,33 @@
           <w:szCs w:val="22"/>
           <w:lang w:val="es-ES"/>
         </w:rPr>
-        <w:t>IVA Trasladados por concepto de</w:t>
+        <w:t xml:space="preserve">IVA </w:t>
+      </w:r>
+      <w:r>
+        <w:rPr>
+          <w:rFonts w:cs="Arial" w:ascii="Arial" w:hAnsi="Arial"/>
+          <w:b w:val="false"/>
+          <w:bCs w:val="false"/>
+          <w:i w:val="false"/>
+          <w:iCs w:val="false"/>
+          <w:sz w:val="22"/>
+          <w:szCs w:val="22"/>
+          <w:lang w:val="es-ES"/>
+        </w:rPr>
+        <w:t>t</w:t>
+      </w:r>
+      <w:r>
+        <w:rPr>
+          <w:rFonts w:cs="Arial" w:ascii="Arial" w:hAnsi="Arial"/>
+          <w:b w:val="false"/>
+          <w:bCs w:val="false"/>
+          <w:i w:val="false"/>
+          <w:iCs w:val="false"/>
+          <w:sz w:val="22"/>
+          <w:szCs w:val="22"/>
+          <w:lang w:val="es-ES"/>
+        </w:rPr>
+        <w:t>rasladado por concepto de</w:t>
       </w:r>
       <w:r>
         <w:rPr>
@@ -5413,7 +5960,7 @@
           <w:szCs w:val="22"/>
           <w:lang w:val="es-ES"/>
         </w:rPr>
-        <w:t>Se debe obtener de los CFDI’s que se encuentran almacenados en la base de datos los registros de un periodo especificado que NO tengan estatus de Cancelado y que cumplan con lo siguiente:</w:t>
+        <w:t>Se debe obtener de los CFDI’s que se encuentran almacenados en la base de datos,  los registros de un periodo especificado que NO tengan estatus de Cancelado y que cumplan con lo siguiente:</w:t>
       </w:r>
     </w:p>
     <w:p>
@@ -6073,7 +6620,33 @@
           <w:szCs w:val="22"/>
           <w:lang w:val="es-ES"/>
         </w:rPr>
-        <w:t>Una vez que se cuenta con el universo de CFDI’s que formarán parte del cálculo del IVA Trasladado por concepto de Disminución por Notas de Crédito, se debe realizar lo siguiente:</w:t>
+        <w:t xml:space="preserve">Una vez que se cuenta con el universo de CFDI’s que formarán parte del cálculo del IVA </w:t>
+      </w:r>
+      <w:r>
+        <w:rPr>
+          <w:rFonts w:cs="Arial" w:ascii="Arial" w:hAnsi="Arial"/>
+          <w:b w:val="false"/>
+          <w:bCs w:val="false"/>
+          <w:i w:val="false"/>
+          <w:iCs w:val="false"/>
+          <w:sz w:val="22"/>
+          <w:szCs w:val="22"/>
+          <w:lang w:val="es-ES"/>
+        </w:rPr>
+        <w:t>trasladado</w:t>
+      </w:r>
+      <w:r>
+        <w:rPr>
+          <w:rFonts w:cs="Arial" w:ascii="Arial" w:hAnsi="Arial"/>
+          <w:b w:val="false"/>
+          <w:bCs w:val="false"/>
+          <w:i w:val="false"/>
+          <w:iCs w:val="false"/>
+          <w:sz w:val="22"/>
+          <w:szCs w:val="22"/>
+          <w:lang w:val="es-ES"/>
+        </w:rPr>
+        <w:t xml:space="preserve"> por concepto de Disminución por Notas de Crédito, se debe realizar lo siguiente:</w:t>
       </w:r>
     </w:p>
     <w:p>
@@ -6255,7 +6828,33 @@
           <w:szCs w:val="22"/>
           <w:lang w:val="es-ES"/>
         </w:rPr>
-        <w:t xml:space="preserve">IVA Trasladados por concepto de </w:t>
+        <w:t xml:space="preserve">IVA </w:t>
+      </w:r>
+      <w:r>
+        <w:rPr>
+          <w:rFonts w:cs="Arial" w:ascii="Arial" w:hAnsi="Arial"/>
+          <w:b w:val="false"/>
+          <w:bCs w:val="false"/>
+          <w:i w:val="false"/>
+          <w:iCs w:val="false"/>
+          <w:sz w:val="22"/>
+          <w:szCs w:val="22"/>
+          <w:lang w:val="es-ES"/>
+        </w:rPr>
+        <w:t>t</w:t>
+      </w:r>
+      <w:r>
+        <w:rPr>
+          <w:rFonts w:cs="Arial" w:ascii="Arial" w:hAnsi="Arial"/>
+          <w:b w:val="false"/>
+          <w:bCs w:val="false"/>
+          <w:i w:val="false"/>
+          <w:iCs w:val="false"/>
+          <w:sz w:val="22"/>
+          <w:szCs w:val="22"/>
+          <w:lang w:val="es-ES"/>
+        </w:rPr>
+        <w:t xml:space="preserve">rasladado por concepto de </w:t>
       </w:r>
       <w:r>
         <w:rPr>
@@ -6327,7 +6926,7 @@
           <w:szCs w:val="22"/>
           <w:lang w:val="es-ES"/>
         </w:rPr>
-        <w:t>Se debe obtener de los CFDI’s que se encuentran almacenados en la base de datos los registros de un periodo especificado que NO tengan estatus de Cancelado y que cumplan con lo siguiente:</w:t>
+        <w:t>Se debe obtener de los CFDI’s que se encuentran almacenados en la base de datos,  los registros de un periodo especificado que NO tengan estatus de Cancelado y que cumplan con lo siguiente:</w:t>
       </w:r>
     </w:p>
     <w:p>
@@ -6493,59 +7092,20 @@
           <w:szCs w:val="22"/>
           <w:lang w:val="es-ES"/>
         </w:rPr>
-        <w:t>I</w:t>
-      </w:r>
-      <w:r>
-        <w:rPr>
-          <w:rFonts w:cs="Arial" w:ascii="Arial" w:hAnsi="Arial"/>
-          <w:b/>
-          <w:bCs/>
-          <w:i w:val="false"/>
-          <w:iCs w:val="false"/>
-          <w:sz w:val="22"/>
-          <w:szCs w:val="22"/>
-          <w:lang w:val="es-ES"/>
-        </w:rPr>
-        <w:t xml:space="preserve"> </w:t>
-      </w:r>
-      <w:r>
-        <w:rPr>
-          <w:rFonts w:cs="Arial" w:ascii="Arial" w:hAnsi="Arial"/>
-          <w:b w:val="false"/>
-          <w:bCs w:val="false"/>
-          <w:i w:val="false"/>
-          <w:iCs w:val="false"/>
-          <w:sz w:val="22"/>
-          <w:szCs w:val="22"/>
-          <w:lang w:val="es-ES"/>
-        </w:rPr>
-        <w:t>(</w:t>
-      </w:r>
-      <w:r>
-        <w:rPr>
-          <w:rFonts w:cs="Arial" w:ascii="Arial" w:hAnsi="Arial"/>
-          <w:b w:val="false"/>
-          <w:bCs w:val="false"/>
-          <w:i w:val="false"/>
-          <w:iCs w:val="false"/>
-          <w:sz w:val="22"/>
-          <w:szCs w:val="22"/>
-          <w:lang w:val="es-ES"/>
-        </w:rPr>
-        <w:t>ingresos</w:t>
-      </w:r>
-      <w:r>
-        <w:rPr>
-          <w:rFonts w:cs="Arial" w:ascii="Arial" w:hAnsi="Arial"/>
-          <w:b w:val="false"/>
-          <w:bCs w:val="false"/>
-          <w:i w:val="false"/>
-          <w:iCs w:val="false"/>
-          <w:sz w:val="22"/>
-          <w:szCs w:val="22"/>
-          <w:lang w:val="es-ES"/>
-        </w:rPr>
-        <w:t>).</w:t>
+        <w:t xml:space="preserve">I </w:t>
+      </w:r>
+      <w:r>
+        <w:rPr>
+          <w:rFonts w:cs="Arial" w:ascii="Arial" w:hAnsi="Arial"/>
+          <w:b w:val="false"/>
+          <w:bCs w:val="false"/>
+          <w:i w:val="false"/>
+          <w:iCs w:val="false"/>
+          <w:sz w:val="22"/>
+          <w:szCs w:val="22"/>
+          <w:lang w:val="es-ES"/>
+        </w:rPr>
+        <w:t>(ingresos).</w:t>
       </w:r>
     </w:p>
     <w:p>
@@ -6986,7 +7546,33 @@
           <w:szCs w:val="22"/>
           <w:lang w:val="es-ES"/>
         </w:rPr>
-        <w:t>Una vez que se cuenta con el universo de CFDI’s que formarán parte del cálculo del IVA Trasladado por concepto de Notas de Débito, se debe realizar lo siguiente:</w:t>
+        <w:t xml:space="preserve">Una vez que se cuenta con el universo de CFDI’s que formarán parte del cálculo del IVA </w:t>
+      </w:r>
+      <w:r>
+        <w:rPr>
+          <w:rFonts w:cs="Arial" w:ascii="Arial" w:hAnsi="Arial"/>
+          <w:b w:val="false"/>
+          <w:bCs w:val="false"/>
+          <w:i w:val="false"/>
+          <w:iCs w:val="false"/>
+          <w:sz w:val="22"/>
+          <w:szCs w:val="22"/>
+          <w:lang w:val="es-ES"/>
+        </w:rPr>
+        <w:t>trasladado</w:t>
+      </w:r>
+      <w:r>
+        <w:rPr>
+          <w:rFonts w:cs="Arial" w:ascii="Arial" w:hAnsi="Arial"/>
+          <w:b w:val="false"/>
+          <w:bCs w:val="false"/>
+          <w:i w:val="false"/>
+          <w:iCs w:val="false"/>
+          <w:sz w:val="22"/>
+          <w:szCs w:val="22"/>
+          <w:lang w:val="es-ES"/>
+        </w:rPr>
+        <w:t xml:space="preserve"> por concepto de Notas de Débito, se debe realizar lo siguiente:</w:t>
       </w:r>
     </w:p>
     <w:p>
@@ -7171,7 +7757,33 @@
           <w:szCs w:val="22"/>
           <w:lang w:val="es-ES"/>
         </w:rPr>
-        <w:t xml:space="preserve">IVA Trasladados por concepto de </w:t>
+        <w:t xml:space="preserve">IVA </w:t>
+      </w:r>
+      <w:r>
+        <w:rPr>
+          <w:rFonts w:cs="Arial" w:ascii="Arial" w:hAnsi="Arial"/>
+          <w:b w:val="false"/>
+          <w:bCs w:val="false"/>
+          <w:i w:val="false"/>
+          <w:iCs w:val="false"/>
+          <w:sz w:val="22"/>
+          <w:szCs w:val="22"/>
+          <w:lang w:val="es-ES"/>
+        </w:rPr>
+        <w:t>t</w:t>
+      </w:r>
+      <w:r>
+        <w:rPr>
+          <w:rFonts w:cs="Arial" w:ascii="Arial" w:hAnsi="Arial"/>
+          <w:b w:val="false"/>
+          <w:bCs w:val="false"/>
+          <w:i w:val="false"/>
+          <w:iCs w:val="false"/>
+          <w:sz w:val="22"/>
+          <w:szCs w:val="22"/>
+          <w:lang w:val="es-ES"/>
+        </w:rPr>
+        <w:t xml:space="preserve">rasladado por concepto de </w:t>
       </w:r>
       <w:r>
         <w:rPr>
@@ -7243,7 +7855,7 @@
           <w:szCs w:val="22"/>
           <w:lang w:val="es-ES"/>
         </w:rPr>
-        <w:t>Se debe obtener de los CFDI’s que se encuentran almacenados en la base de datos     los registros de un periodo especificado que NO tengan estatus de Cancelado y que cumplan con lo siguiente:</w:t>
+        <w:t>Se debe obtener de los CFDI’s que se encuentran almacenados en la base de datos,      los registros de un periodo especificado que NO tengan estatus de Cancelado y que cumplan con lo siguiente:</w:t>
       </w:r>
     </w:p>
     <w:p>
@@ -7863,7 +8475,33 @@
           <w:szCs w:val="22"/>
           <w:lang w:val="es-ES"/>
         </w:rPr>
-        <w:t>Una vez que se cuenta con el universo de CFDI’s que formarán parte del cálculo del IVA Trasladado por concepto de Devolución de mercancías, se debe realizar lo siguiente:</w:t>
+        <w:t xml:space="preserve">Una vez que se cuenta con el universo de CFDI’s que formarán parte del cálculo del IVA </w:t>
+      </w:r>
+      <w:r>
+        <w:rPr>
+          <w:rFonts w:cs="Arial" w:ascii="Arial" w:hAnsi="Arial"/>
+          <w:b w:val="false"/>
+          <w:bCs w:val="false"/>
+          <w:i w:val="false"/>
+          <w:iCs w:val="false"/>
+          <w:sz w:val="22"/>
+          <w:szCs w:val="22"/>
+          <w:lang w:val="es-ES"/>
+        </w:rPr>
+        <w:t>trasladado</w:t>
+      </w:r>
+      <w:r>
+        <w:rPr>
+          <w:rFonts w:cs="Arial" w:ascii="Arial" w:hAnsi="Arial"/>
+          <w:b w:val="false"/>
+          <w:bCs w:val="false"/>
+          <w:i w:val="false"/>
+          <w:iCs w:val="false"/>
+          <w:sz w:val="22"/>
+          <w:szCs w:val="22"/>
+          <w:lang w:val="es-ES"/>
+        </w:rPr>
+        <w:t xml:space="preserve"> por concepto de Devolución de mercancías, se debe realizar lo siguiente:</w:t>
       </w:r>
     </w:p>
     <w:p>
@@ -8026,7 +8664,33 @@
           <w:szCs w:val="22"/>
           <w:lang w:val="es-ES"/>
         </w:rPr>
-        <w:t xml:space="preserve">IVA Trasladados por concepto de </w:t>
+        <w:t xml:space="preserve">IVA </w:t>
+      </w:r>
+      <w:r>
+        <w:rPr>
+          <w:rFonts w:cs="Arial" w:ascii="Arial" w:hAnsi="Arial"/>
+          <w:b w:val="false"/>
+          <w:bCs w:val="false"/>
+          <w:i w:val="false"/>
+          <w:iCs w:val="false"/>
+          <w:sz w:val="22"/>
+          <w:szCs w:val="22"/>
+          <w:lang w:val="es-ES"/>
+        </w:rPr>
+        <w:t>tr</w:t>
+      </w:r>
+      <w:r>
+        <w:rPr>
+          <w:rFonts w:cs="Arial" w:ascii="Arial" w:hAnsi="Arial"/>
+          <w:b w:val="false"/>
+          <w:bCs w:val="false"/>
+          <w:i w:val="false"/>
+          <w:iCs w:val="false"/>
+          <w:sz w:val="22"/>
+          <w:szCs w:val="22"/>
+          <w:lang w:val="es-ES"/>
+        </w:rPr>
+        <w:t xml:space="preserve">asladado por concepto de </w:t>
       </w:r>
       <w:r>
         <w:rPr>
@@ -8098,7 +8762,7 @@
           <w:szCs w:val="22"/>
           <w:lang w:val="es-ES"/>
         </w:rPr>
-        <w:t>Se debe obtener de los CFDI’s que se encuentran almacenados en la base de datos     los registros de un periodo especificado que NO tengan estatus de Cancelado y que cumplan con lo siguiente:</w:t>
+        <w:t>Se debe obtener de los CFDI’s que se encuentran almacenados en la base de datos,      los registros de un periodo especificado que NO tengan estatus de Cancelado y que cumplan con lo siguiente:</w:t>
       </w:r>
     </w:p>
     <w:p>
@@ -8512,149 +9176,6 @@
           <w:lang w:val="es-ES"/>
         </w:rPr>
         <w:t>(CFDI origen que registra la operación).</w:t>
-      </w:r>
-    </w:p>
-    <w:p>
-      <w:pPr>
-        <w:pStyle w:val="ListParagraph"/>
-        <w:numPr>
-          <w:ilvl w:val="1"/>
-          <w:numId w:val="3"/>
-        </w:numPr>
-        <w:spacing w:lineRule="auto" w:line="276" w:before="0" w:after="200"/>
-        <w:contextualSpacing/>
-        <w:jc w:val="both"/>
-        <w:rPr/>
-      </w:pPr>
-      <w:r>
-        <w:rPr>
-          <w:rFonts w:cs="Arial" w:ascii="Arial" w:hAnsi="Arial"/>
-          <w:b w:val="false"/>
-          <w:bCs w:val="false"/>
-          <w:i w:val="false"/>
-          <w:iCs w:val="false"/>
-          <w:sz w:val="22"/>
-          <w:szCs w:val="22"/>
-          <w:lang w:val="es-ES"/>
-        </w:rPr>
-        <w:t xml:space="preserve">Del registro </w:t>
-      </w:r>
-      <w:r>
-        <w:rPr>
-          <w:rFonts w:cs="Arial" w:ascii="Arial" w:hAnsi="Arial"/>
-          <w:b/>
-          <w:bCs/>
-          <w:i/>
-          <w:iCs/>
-          <w:sz w:val="22"/>
-          <w:szCs w:val="22"/>
-          <w:lang w:val="es-ES"/>
-        </w:rPr>
-        <w:t>CfdiRelacionados</w:t>
-      </w:r>
-      <w:r>
-        <w:rPr>
-          <w:rFonts w:cs="Arial" w:ascii="Arial" w:hAnsi="Arial"/>
-          <w:b w:val="false"/>
-          <w:bCs w:val="false"/>
-          <w:i w:val="false"/>
-          <w:iCs w:val="false"/>
-          <w:sz w:val="22"/>
-          <w:szCs w:val="22"/>
-          <w:lang w:val="es-ES"/>
-        </w:rPr>
-        <w:t xml:space="preserve">, se debe tomar el valor del atributo </w:t>
-      </w:r>
-      <w:r>
-        <w:rPr>
-          <w:rFonts w:cs="Arial" w:ascii="Arial" w:hAnsi="Arial"/>
-          <w:b/>
-          <w:bCs/>
-          <w:i/>
-          <w:iCs/>
-          <w:sz w:val="22"/>
-          <w:szCs w:val="22"/>
-          <w:lang w:val="es-ES"/>
-        </w:rPr>
-        <w:t>TipoRelacion.</w:t>
-      </w:r>
-    </w:p>
-    <w:p>
-      <w:pPr>
-        <w:pStyle w:val="ListParagraph"/>
-        <w:numPr>
-          <w:ilvl w:val="1"/>
-          <w:numId w:val="3"/>
-        </w:numPr>
-        <w:spacing w:lineRule="auto" w:line="276" w:before="0" w:after="200"/>
-        <w:contextualSpacing/>
-        <w:jc w:val="both"/>
-        <w:rPr/>
-      </w:pPr>
-      <w:r>
-        <w:rPr>
-          <w:rFonts w:cs="Arial" w:ascii="Arial" w:hAnsi="Arial"/>
-          <w:b w:val="false"/>
-          <w:bCs w:val="false"/>
-          <w:i w:val="false"/>
-          <w:iCs w:val="false"/>
-          <w:sz w:val="22"/>
-          <w:szCs w:val="22"/>
-          <w:lang w:val="es-ES"/>
-        </w:rPr>
-        <w:t xml:space="preserve">Del registro </w:t>
-      </w:r>
-      <w:r>
-        <w:rPr>
-          <w:rFonts w:cs="Arial" w:ascii="Arial" w:hAnsi="Arial"/>
-          <w:b/>
-          <w:bCs/>
-          <w:i/>
-          <w:iCs/>
-          <w:sz w:val="22"/>
-          <w:szCs w:val="22"/>
-          <w:lang w:val="es-ES"/>
-        </w:rPr>
-        <w:t>CfdiRelacionados</w:t>
-      </w:r>
-      <w:r>
-        <w:rPr>
-          <w:rFonts w:cs="Arial" w:ascii="Arial" w:hAnsi="Arial"/>
-          <w:b w:val="false"/>
-          <w:bCs w:val="false"/>
-          <w:i w:val="false"/>
-          <w:iCs w:val="false"/>
-          <w:sz w:val="22"/>
-          <w:szCs w:val="22"/>
-          <w:lang w:val="es-ES"/>
-        </w:rPr>
-        <w:t xml:space="preserve">, se debe tomar el valor del atributo </w:t>
-      </w:r>
-      <w:r>
-        <w:rPr>
-          <w:rFonts w:cs="Arial" w:ascii="Arial" w:hAnsi="Arial"/>
-          <w:b/>
-          <w:bCs/>
-          <w:i/>
-          <w:iCs/>
-          <w:sz w:val="22"/>
-          <w:szCs w:val="22"/>
-          <w:lang w:val="es-ES"/>
-        </w:rPr>
-        <w:t xml:space="preserve">UUID </w:t>
-      </w:r>
-      <w:r>
-        <w:rPr>
-          <w:rFonts w:cs="Arial" w:ascii="Arial" w:hAnsi="Arial"/>
-          <w:b w:val="false"/>
-          <w:bCs w:val="false"/>
-          <w:i w:val="false"/>
-          <w:iCs w:val="false"/>
-          <w:sz w:val="22"/>
-          <w:szCs w:val="22"/>
-          <w:lang w:val="es-ES"/>
-        </w:rPr>
-        <w:t>(CFDI origen).</w:t>
       </w:r>
     </w:p>
     <w:p>
@@ -8832,6 +9353,34 @@
           <w:szCs w:val="22"/>
           <w:lang w:val="es-ES"/>
         </w:rPr>
+        <w:t xml:space="preserve">  </w:t>
+      </w:r>
+      <w:r>
+        <w:rPr>
+          <w:rFonts w:cs="Arial" w:ascii="Arial" w:hAnsi="Arial"/>
+          <w:b w:val="false"/>
+          <w:bCs/>
+          <w:i w:val="false"/>
+          <w:iCs/>
+          <w:color w:val="000000" w:themeColor="text1"/>
+          <w:sz w:val="22"/>
+          <w:szCs w:val="22"/>
+          <w:lang w:val="es-ES"/>
+        </w:rPr>
+        <w:t>(donde se almacenan los identificadores de los datos históricos),</w:t>
+      </w:r>
+      <w:r>
+        <w:rPr>
+          <w:rFonts w:cs="Arial" w:ascii="Arial" w:hAnsi="Arial"/>
+          <w:b w:val="false"/>
+          <w:bCs w:val="false"/>
+          <w:i w:val="false"/>
+          <w:iCs w:val="false"/>
+          <w:color w:val="000000" w:themeColor="text1"/>
+          <w:sz w:val="22"/>
+          <w:szCs w:val="22"/>
+          <w:lang w:val="es-ES"/>
+        </w:rPr>
         <w:t xml:space="preserve"> la existencia del registro donde el valor del atributo </w:t>
       </w:r>
       <w:r>
@@ -8918,7 +9467,7 @@
           <w:szCs w:val="22"/>
           <w:lang w:val="es-ES"/>
         </w:rPr>
-        <w:t>En caso de que no exista el registro en la base de datos del CFDI origen, el CFDI de tipo Pago que se esta trabajando debe ser marcado para que no sea considerado en el cálculo, ya que no se cuentan con los insumos necesarios para la obtención del IVA Trasladado por concepto de Pago. Para cual se debe realizar lo siguiente:</w:t>
+        <w:t>En caso de que no exista el registro en la base de datos del CFDI origen, el CFDI de tipo Pago que se está trabajando debe ser marcado para que no sea considerado en el cálculo, ya que no se cuentan con los insumos necesarios para la obtención del IVA Trasladado por concepto de Pago. Para cual se debe realizar lo siguiente:</w:t>
       </w:r>
     </w:p>
     <w:p>
@@ -9205,91 +9754,6 @@
           <w:szCs w:val="22"/>
           <w:lang w:val="es-ES"/>
         </w:rPr>
-        <w:t xml:space="preserve">TipoRelacion </w:t>
-      </w:r>
-      <w:r>
-        <w:rPr>
-          <w:rFonts w:cs="Arial" w:ascii="Arial" w:hAnsi="Arial"/>
-          <w:b w:val="false"/>
-          <w:bCs w:val="false"/>
-          <w:i w:val="false"/>
-          <w:iCs w:val="false"/>
-          <w:sz w:val="22"/>
-          <w:szCs w:val="22"/>
-          <w:lang w:val="es-ES"/>
-        </w:rPr>
-        <w:t xml:space="preserve">sea igual a </w:t>
-      </w:r>
-      <w:r>
-        <w:rPr>
-          <w:rFonts w:cs="Arial" w:ascii="Arial" w:hAnsi="Arial"/>
-          <w:b/>
-          <w:bCs/>
-          <w:i/>
-          <w:iCs/>
-          <w:sz w:val="22"/>
-          <w:szCs w:val="22"/>
-          <w:lang w:val="es-ES"/>
-        </w:rPr>
-        <w:t>04</w:t>
-      </w:r>
-      <w:r>
-        <w:rPr>
-          <w:rFonts w:cs="Arial" w:ascii="Arial" w:hAnsi="Arial"/>
-          <w:b w:val="false"/>
-          <w:bCs w:val="false"/>
-          <w:i w:val="false"/>
-          <w:iCs w:val="false"/>
-          <w:sz w:val="22"/>
-          <w:szCs w:val="22"/>
-          <w:lang w:val="es-ES"/>
-        </w:rPr>
-        <w:t xml:space="preserve"> (</w:t>
-      </w:r>
-      <w:r>
-        <w:rPr>
-          <w:rFonts w:cs="Arial" w:ascii="Arial" w:hAnsi="Arial"/>
-          <w:b w:val="false"/>
-          <w:bCs w:val="false"/>
-          <w:i w:val="false"/>
-          <w:iCs w:val="false"/>
-          <w:strike w:val="false"/>
-          <w:dstrike w:val="false"/>
-          <w:outline w:val="false"/>
-          <w:shadow w:val="false"/>
-          <w:color w:val="000000"/>
-          <w:sz w:val="22"/>
-          <w:szCs w:val="22"/>
-          <w:u w:val="none"/>
-          <w:em w:val="none"/>
-          <w:lang w:val="es-ES"/>
-        </w:rPr>
-        <w:t>Sustitución de los CFDI previos</w:t>
-      </w:r>
-      <w:r>
-        <w:rPr>
-          <w:rFonts w:cs="Arial" w:ascii="Arial" w:hAnsi="Arial"/>
-          <w:b w:val="false"/>
-          <w:bCs w:val="false"/>
-          <w:i w:val="false"/>
-          <w:iCs w:val="false"/>
-          <w:sz w:val="22"/>
-          <w:szCs w:val="22"/>
-          <w:lang w:val="es-ES"/>
-        </w:rPr>
-        <w:t xml:space="preserve">) y el valor obtenido del atributo </w:t>
-      </w:r>
-      <w:r>
-        <w:rPr>
-          <w:rFonts w:cs="Arial" w:ascii="Arial" w:hAnsi="Arial"/>
-          <w:b/>
-          <w:bCs/>
-          <w:i/>
-          <w:iCs/>
-          <w:sz w:val="22"/>
-          <w:szCs w:val="22"/>
-          <w:lang w:val="es-ES"/>
-        </w:rPr>
         <w:t xml:space="preserve">FechaPago </w:t>
       </w:r>
       <w:r>
@@ -9320,125 +9784,64 @@
       </w:pPr>
       <w:r>
         <w:rPr>
-          <w:rFonts w:cs="Arial" w:ascii="Arial" w:hAnsi="Arial"/>
-          <w:b w:val="false"/>
-          <w:bCs w:val="false"/>
-          <w:i w:val="false"/>
-          <w:iCs w:val="false"/>
-          <w:sz w:val="22"/>
-          <w:szCs w:val="22"/>
-          <w:lang w:val="es-ES"/>
+          <w:rFonts w:eastAsia="Noto Sans CJK SC" w:cs="Arial" w:ascii="Arial" w:hAnsi="Arial"/>
+          <w:b w:val="false"/>
+          <w:bCs w:val="false"/>
+          <w:i w:val="false"/>
+          <w:iCs w:val="false"/>
+          <w:strike w:val="false"/>
+          <w:dstrike w:val="false"/>
+          <w:outline w:val="false"/>
+          <w:shadow w:val="false"/>
+          <w:color w:val="auto"/>
+          <w:kern w:val="2"/>
+          <w:sz w:val="22"/>
+          <w:szCs w:val="22"/>
+          <w:u w:val="none"/>
+          <w:em w:val="none"/>
+          <w:lang w:val="es-ES" w:eastAsia="zh-CN" w:bidi="hi-IN"/>
         </w:rPr>
         <w:t xml:space="preserve">En el caso de que el valor del atributo </w:t>
       </w:r>
       <w:r>
         <w:rPr>
-          <w:rFonts w:cs="Arial" w:ascii="Arial" w:hAnsi="Arial"/>
+          <w:rFonts w:eastAsia="Noto Sans CJK SC" w:cs="Arial" w:ascii="Arial" w:hAnsi="Arial"/>
           <w:b/>
           <w:bCs/>
           <w:i/>
           <w:iCs/>
-          <w:sz w:val="22"/>
-          <w:szCs w:val="22"/>
-          <w:lang w:val="es-ES"/>
-        </w:rPr>
-        <w:t xml:space="preserve">TipoRelacion </w:t>
-      </w:r>
-      <w:r>
-        <w:rPr>
-          <w:rFonts w:cs="Arial" w:ascii="Arial" w:hAnsi="Arial"/>
-          <w:b w:val="false"/>
-          <w:bCs w:val="false"/>
-          <w:i w:val="false"/>
-          <w:iCs w:val="false"/>
-          <w:sz w:val="22"/>
-          <w:szCs w:val="22"/>
-          <w:lang w:val="es-ES"/>
-        </w:rPr>
-        <w:t xml:space="preserve">sea igual a </w:t>
-      </w:r>
-      <w:r>
-        <w:rPr>
-          <w:rFonts w:cs="Arial" w:ascii="Arial" w:hAnsi="Arial"/>
-          <w:b/>
-          <w:bCs/>
-          <w:i/>
-          <w:iCs/>
-          <w:sz w:val="22"/>
-          <w:szCs w:val="22"/>
-          <w:lang w:val="es-ES"/>
-        </w:rPr>
-        <w:t>04</w:t>
-      </w:r>
-      <w:r>
-        <w:rPr>
-          <w:rFonts w:cs="Arial" w:ascii="Arial" w:hAnsi="Arial"/>
-          <w:b w:val="false"/>
-          <w:bCs w:val="false"/>
-          <w:i w:val="false"/>
-          <w:iCs w:val="false"/>
-          <w:sz w:val="22"/>
-          <w:szCs w:val="22"/>
-          <w:lang w:val="es-ES"/>
-        </w:rPr>
-        <w:t xml:space="preserve"> (</w:t>
-      </w:r>
-      <w:r>
-        <w:rPr>
-          <w:rFonts w:cs="Arial" w:ascii="Arial" w:hAnsi="Arial"/>
-          <w:b w:val="false"/>
-          <w:bCs w:val="false"/>
-          <w:i w:val="false"/>
-          <w:iCs w:val="false"/>
-          <w:strike w:val="false"/>
-          <w:dstrike w:val="false"/>
-          <w:outline w:val="false"/>
-          <w:shadow w:val="false"/>
-          <w:color w:val="000000"/>
-          <w:sz w:val="22"/>
-          <w:szCs w:val="22"/>
-          <w:u w:val="none"/>
-          <w:em w:val="none"/>
-          <w:lang w:val="es-ES"/>
-        </w:rPr>
-        <w:t>Sustitución de los CFDI previos</w:t>
-      </w:r>
-      <w:r>
-        <w:rPr>
-          <w:rFonts w:cs="Arial" w:ascii="Arial" w:hAnsi="Arial"/>
-          <w:b w:val="false"/>
-          <w:bCs w:val="false"/>
-          <w:i w:val="false"/>
-          <w:iCs w:val="false"/>
-          <w:sz w:val="22"/>
-          <w:szCs w:val="22"/>
-          <w:lang w:val="es-ES"/>
-        </w:rPr>
-        <w:t xml:space="preserve">) y el valor obtenido del atributo </w:t>
-      </w:r>
-      <w:r>
-        <w:rPr>
-          <w:rFonts w:cs="Arial" w:ascii="Arial" w:hAnsi="Arial"/>
-          <w:b/>
-          <w:bCs/>
-          <w:i/>
-          <w:iCs/>
-          <w:sz w:val="22"/>
-          <w:szCs w:val="22"/>
-          <w:lang w:val="es-ES"/>
+          <w:strike w:val="false"/>
+          <w:dstrike w:val="false"/>
+          <w:outline w:val="false"/>
+          <w:shadow w:val="false"/>
+          <w:color w:val="auto"/>
+          <w:kern w:val="2"/>
+          <w:sz w:val="22"/>
+          <w:szCs w:val="22"/>
+          <w:u w:val="none"/>
+          <w:em w:val="none"/>
+          <w:lang w:val="es-ES" w:eastAsia="zh-CN" w:bidi="hi-IN"/>
         </w:rPr>
         <w:t xml:space="preserve">FechaPago </w:t>
       </w:r>
       <w:r>
         <w:rPr>
-          <w:rFonts w:cs="Arial" w:ascii="Arial" w:hAnsi="Arial"/>
-          <w:b w:val="false"/>
-          <w:bCs w:val="false"/>
-          <w:i w:val="false"/>
-          <w:iCs w:val="false"/>
-          <w:sz w:val="22"/>
-          <w:szCs w:val="22"/>
-          <w:lang w:val="es-ES"/>
+          <w:rFonts w:eastAsia="Noto Sans CJK SC" w:cs="Arial" w:ascii="Arial" w:hAnsi="Arial"/>
+          <w:b w:val="false"/>
+          <w:bCs w:val="false"/>
+          <w:i w:val="false"/>
+          <w:iCs w:val="false"/>
+          <w:strike w:val="false"/>
+          <w:dstrike w:val="false"/>
+          <w:outline w:val="false"/>
+          <w:shadow w:val="false"/>
+          <w:color w:val="auto"/>
+          <w:kern w:val="2"/>
+          <w:sz w:val="22"/>
+          <w:szCs w:val="22"/>
+          <w:u w:val="none"/>
+          <w:em w:val="none"/>
+          <w:lang w:val="es-ES" w:eastAsia="zh-CN" w:bidi="hi-IN"/>
         </w:rPr>
         <w:t>se encuentre dentro del periodo que se está procesando, se debe realiza lo siguiente:</w:t>
       </w:r>
@@ -9457,16 +9860,66 @@
       </w:pPr>
       <w:r>
         <w:rPr>
-          <w:rFonts w:cs="Arial" w:ascii="Arial" w:hAnsi="Arial"/>
-          <w:b w:val="false"/>
-          <w:bCs w:val="false"/>
-          <w:i w:val="false"/>
-          <w:iCs w:val="false"/>
-          <w:sz w:val="22"/>
-          <w:szCs w:val="22"/>
-          <w:lang w:val="es-ES"/>
-        </w:rPr>
-        <w:t>Invalidar el CFDI que originó el pago, para que éste no se considera para la determinación del IVA.</w:t>
+          <w:rFonts w:eastAsia="Noto Sans CJK SC" w:cs="Arial" w:ascii="Arial" w:hAnsi="Arial"/>
+          <w:b w:val="false"/>
+          <w:bCs w:val="false"/>
+          <w:i w:val="false"/>
+          <w:iCs w:val="false"/>
+          <w:strike w:val="false"/>
+          <w:dstrike w:val="false"/>
+          <w:outline w:val="false"/>
+          <w:shadow w:val="false"/>
+          <w:color w:val="auto"/>
+          <w:kern w:val="2"/>
+          <w:sz w:val="22"/>
+          <w:szCs w:val="22"/>
+          <w:u w:val="none"/>
+          <w:em w:val="none"/>
+          <w:lang w:val="es-ES" w:eastAsia="zh-CN" w:bidi="hi-IN"/>
+        </w:rPr>
+        <w:t xml:space="preserve">Del registro </w:t>
+      </w:r>
+      <w:r>
+        <w:rPr>
+          <w:rFonts w:eastAsia="Noto Sans CJK SC" w:cs="Arial" w:ascii="Arial" w:hAnsi="Arial"/>
+          <w:b/>
+          <w:bCs/>
+          <w:i/>
+          <w:iCs/>
+          <w:strike w:val="false"/>
+          <w:dstrike w:val="false"/>
+          <w:outline w:val="false"/>
+          <w:shadow w:val="false"/>
+          <w:color w:val="auto"/>
+          <w:kern w:val="2"/>
+          <w:sz w:val="22"/>
+          <w:szCs w:val="22"/>
+          <w:u w:val="none"/>
+          <w:em w:val="none"/>
+          <w:lang w:val="es-ES" w:eastAsia="zh-CN" w:bidi="hi-IN"/>
+        </w:rPr>
+        <w:t>IdDocumento</w:t>
+      </w:r>
+      <w:r>
+        <w:rPr>
+          <w:rFonts w:eastAsia="Noto Sans CJK SC" w:cs="Arial" w:ascii="Arial" w:hAnsi="Arial"/>
+          <w:b w:val="false"/>
+          <w:bCs w:val="false"/>
+          <w:i w:val="false"/>
+          <w:iCs w:val="false"/>
+          <w:strike w:val="false"/>
+          <w:dstrike w:val="false"/>
+          <w:outline w:val="false"/>
+          <w:shadow w:val="false"/>
+          <w:color w:val="auto"/>
+          <w:kern w:val="2"/>
+          <w:sz w:val="22"/>
+          <w:szCs w:val="22"/>
+          <w:u w:val="none"/>
+          <w:em w:val="none"/>
+          <w:lang w:val="es-ES" w:eastAsia="zh-CN" w:bidi="hi-IN"/>
+        </w:rPr>
+        <w:t>, se debe obtener el valor del atributo correspondiente al UUID del CFDI tipo pago origen de la operación y se debe realizar lo siguiente:</w:t>
       </w:r>
     </w:p>
     <w:p>
@@ -9483,556 +9936,6 @@
       </w:pPr>
       <w:r>
         <w:rPr>
-          <w:rFonts w:cs="Arial" w:ascii="Arial" w:hAnsi="Arial"/>
-          <w:b w:val="false"/>
-          <w:bCs w:val="false"/>
-          <w:i w:val="false"/>
-          <w:iCs w:val="false"/>
-          <w:sz w:val="22"/>
-          <w:szCs w:val="22"/>
-          <w:lang w:val="es-ES"/>
-        </w:rPr>
-        <w:t xml:space="preserve">Se debe ejecutar una </w:t>
-      </w:r>
-      <w:r>
-        <w:rPr>
-          <w:rFonts w:eastAsia="Noto Sans CJK SC" w:cs="Arial" w:ascii="Arial" w:hAnsi="Arial"/>
-          <w:b w:val="false"/>
-          <w:bCs w:val="false"/>
-          <w:i w:val="false"/>
-          <w:iCs w:val="false"/>
-          <w:color w:val="auto"/>
-          <w:kern w:val="2"/>
-          <w:sz w:val="22"/>
-          <w:szCs w:val="22"/>
-          <w:lang w:val="es-ES" w:eastAsia="zh-CN" w:bidi="hi-IN"/>
-        </w:rPr>
-        <w:t xml:space="preserve">consulta dentro de la base de datos y actualizar el campo </w:t>
-      </w:r>
-      <w:r>
-        <w:rPr>
-          <w:rFonts w:eastAsia="Noto Sans CJK SC" w:cs="Arial" w:ascii="Arial" w:hAnsi="Arial"/>
-          <w:b/>
-          <w:bCs/>
-          <w:i/>
-          <w:iCs/>
-          <w:strike w:val="false"/>
-          <w:dstrike w:val="false"/>
-          <w:outline w:val="false"/>
-          <w:shadow w:val="false"/>
-          <w:color w:val="auto"/>
-          <w:kern w:val="2"/>
-          <w:sz w:val="22"/>
-          <w:szCs w:val="22"/>
-          <w:u w:val="none"/>
-          <w:em w:val="none"/>
-          <w:lang w:val="es-ES" w:eastAsia="zh-CN" w:bidi="hi-IN"/>
-        </w:rPr>
-        <w:t>IS_VALID</w:t>
-      </w:r>
-      <w:r>
-        <w:rPr>
-          <w:rFonts w:eastAsia="Noto Sans CJK SC" w:cs="Arial" w:ascii="Arial" w:hAnsi="Arial"/>
-          <w:b w:val="false"/>
-          <w:bCs w:val="false"/>
-          <w:i w:val="false"/>
-          <w:iCs w:val="false"/>
-          <w:strike w:val="false"/>
-          <w:dstrike w:val="false"/>
-          <w:outline w:val="false"/>
-          <w:shadow w:val="false"/>
-          <w:color w:val="auto"/>
-          <w:kern w:val="2"/>
-          <w:sz w:val="22"/>
-          <w:szCs w:val="22"/>
-          <w:u w:val="none"/>
-          <w:em w:val="none"/>
-          <w:lang w:val="es-ES" w:eastAsia="zh-CN" w:bidi="hi-IN"/>
-        </w:rPr>
-        <w:t xml:space="preserve"> con el valor </w:t>
-      </w:r>
-      <w:r>
-        <w:rPr>
-          <w:rFonts w:eastAsia="Noto Sans CJK SC" w:cs="Arial" w:ascii="Arial" w:hAnsi="Arial"/>
-          <w:b/>
-          <w:bCs/>
-          <w:i w:val="false"/>
-          <w:iCs w:val="false"/>
-          <w:strike w:val="false"/>
-          <w:dstrike w:val="false"/>
-          <w:outline w:val="false"/>
-          <w:shadow w:val="false"/>
-          <w:color w:val="auto"/>
-          <w:kern w:val="2"/>
-          <w:sz w:val="22"/>
-          <w:szCs w:val="22"/>
-          <w:u w:val="none"/>
-          <w:em w:val="none"/>
-          <w:lang w:val="es-ES" w:eastAsia="zh-CN" w:bidi="hi-IN"/>
-        </w:rPr>
-        <w:t>0</w:t>
-      </w:r>
-      <w:r>
-        <w:rPr>
-          <w:rFonts w:eastAsia="Noto Sans CJK SC" w:cs="Arial" w:ascii="Arial" w:hAnsi="Arial"/>
-          <w:b w:val="false"/>
-          <w:bCs w:val="false"/>
-          <w:i w:val="false"/>
-          <w:iCs w:val="false"/>
-          <w:strike w:val="false"/>
-          <w:dstrike w:val="false"/>
-          <w:outline w:val="false"/>
-          <w:shadow w:val="false"/>
-          <w:color w:val="auto"/>
-          <w:kern w:val="2"/>
-          <w:sz w:val="22"/>
-          <w:szCs w:val="22"/>
-          <w:u w:val="none"/>
-          <w:em w:val="none"/>
-          <w:lang w:val="es-ES" w:eastAsia="zh-CN" w:bidi="hi-IN"/>
-        </w:rPr>
-        <w:t xml:space="preserve">, donde el campo </w:t>
-      </w:r>
-      <w:r>
-        <w:rPr>
-          <w:rFonts w:eastAsia="Noto Sans CJK SC" w:cs="Arial" w:ascii="Arial" w:hAnsi="Arial"/>
-          <w:b/>
-          <w:bCs/>
-          <w:i/>
-          <w:iCs/>
-          <w:strike w:val="false"/>
-          <w:dstrike w:val="false"/>
-          <w:outline w:val="false"/>
-          <w:shadow w:val="false"/>
-          <w:color w:val="auto"/>
-          <w:kern w:val="2"/>
-          <w:sz w:val="22"/>
-          <w:szCs w:val="22"/>
-          <w:u w:val="none"/>
-          <w:em w:val="none"/>
-          <w:lang w:val="es-ES" w:eastAsia="zh-CN" w:bidi="hi-IN"/>
-        </w:rPr>
-        <w:t>UUID_CFDI</w:t>
-      </w:r>
-      <w:r>
-        <w:rPr>
-          <w:rFonts w:eastAsia="Noto Sans CJK SC" w:cs="Arial" w:ascii="Arial" w:hAnsi="Arial"/>
-          <w:b w:val="false"/>
-          <w:bCs w:val="false"/>
-          <w:i w:val="false"/>
-          <w:iCs w:val="false"/>
-          <w:strike w:val="false"/>
-          <w:dstrike w:val="false"/>
-          <w:outline w:val="false"/>
-          <w:shadow w:val="false"/>
-          <w:color w:val="auto"/>
-          <w:kern w:val="2"/>
-          <w:sz w:val="22"/>
-          <w:szCs w:val="22"/>
-          <w:u w:val="none"/>
-          <w:em w:val="none"/>
-          <w:lang w:val="es-ES" w:eastAsia="zh-CN" w:bidi="hi-IN"/>
-        </w:rPr>
-        <w:t xml:space="preserve">  (Identificador Único de CFDI) sea igual al valor obtenido del </w:t>
-      </w:r>
-      <w:r>
-        <w:rPr>
-          <w:rFonts w:eastAsia="Noto Sans CJK SC" w:cs="Arial" w:ascii="Arial" w:hAnsi="Arial"/>
-          <w:b w:val="false"/>
-          <w:bCs w:val="false"/>
-          <w:i/>
-          <w:iCs/>
-          <w:strike w:val="false"/>
-          <w:dstrike w:val="false"/>
-          <w:outline w:val="false"/>
-          <w:shadow w:val="false"/>
-          <w:color w:val="auto"/>
-          <w:kern w:val="2"/>
-          <w:sz w:val="22"/>
-          <w:szCs w:val="22"/>
-          <w:u w:val="none"/>
-          <w:em w:val="none"/>
-          <w:lang w:val="es-ES" w:eastAsia="zh-CN" w:bidi="hi-IN"/>
-        </w:rPr>
-        <w:t xml:space="preserve">atributo </w:t>
-      </w:r>
-      <w:r>
-        <w:rPr>
-          <w:rFonts w:eastAsia="Noto Sans CJK SC" w:cs="Arial" w:ascii="Arial" w:hAnsi="Arial"/>
-          <w:b/>
-          <w:bCs/>
-          <w:i/>
-          <w:iCs/>
-          <w:strike w:val="false"/>
-          <w:dstrike w:val="false"/>
-          <w:outline w:val="false"/>
-          <w:shadow w:val="false"/>
-          <w:color w:val="auto"/>
-          <w:kern w:val="2"/>
-          <w:sz w:val="22"/>
-          <w:szCs w:val="22"/>
-          <w:u w:val="none"/>
-          <w:em w:val="none"/>
-          <w:lang w:val="es-ES" w:eastAsia="zh-CN" w:bidi="hi-IN"/>
-        </w:rPr>
-        <w:t>UUID</w:t>
-      </w:r>
-      <w:r>
-        <w:rPr>
-          <w:rFonts w:eastAsia="Noto Sans CJK SC" w:cs="Arial" w:ascii="Arial" w:hAnsi="Arial"/>
-          <w:b w:val="false"/>
-          <w:bCs w:val="false"/>
-          <w:i w:val="false"/>
-          <w:iCs w:val="false"/>
-          <w:strike w:val="false"/>
-          <w:dstrike w:val="false"/>
-          <w:outline w:val="false"/>
-          <w:shadow w:val="false"/>
-          <w:color w:val="auto"/>
-          <w:kern w:val="2"/>
-          <w:sz w:val="22"/>
-          <w:szCs w:val="22"/>
-          <w:u w:val="none"/>
-          <w:em w:val="none"/>
-          <w:lang w:val="es-ES" w:eastAsia="zh-CN" w:bidi="hi-IN"/>
-        </w:rPr>
-        <w:t>.</w:t>
-      </w:r>
-    </w:p>
-    <w:p>
-      <w:pPr>
-        <w:pStyle w:val="ListParagraph"/>
-        <w:numPr>
-          <w:ilvl w:val="0"/>
-          <w:numId w:val="3"/>
-        </w:numPr>
-        <w:spacing w:lineRule="auto" w:line="276" w:before="0" w:after="200"/>
-        <w:contextualSpacing/>
-        <w:jc w:val="both"/>
-        <w:rPr/>
-      </w:pPr>
-      <w:r>
-        <w:rPr>
-          <w:rFonts w:eastAsia="Noto Sans CJK SC" w:cs="Arial" w:ascii="Arial" w:hAnsi="Arial"/>
-          <w:b w:val="false"/>
-          <w:bCs w:val="false"/>
-          <w:i w:val="false"/>
-          <w:iCs w:val="false"/>
-          <w:strike w:val="false"/>
-          <w:dstrike w:val="false"/>
-          <w:outline w:val="false"/>
-          <w:shadow w:val="false"/>
-          <w:color w:val="auto"/>
-          <w:kern w:val="2"/>
-          <w:sz w:val="22"/>
-          <w:szCs w:val="22"/>
-          <w:u w:val="none"/>
-          <w:em w:val="none"/>
-          <w:lang w:val="es-ES" w:eastAsia="zh-CN" w:bidi="hi-IN"/>
-        </w:rPr>
-        <w:t xml:space="preserve">En el caso de que el valor del atributo </w:t>
-      </w:r>
-      <w:r>
-        <w:rPr>
-          <w:rFonts w:eastAsia="Noto Sans CJK SC" w:cs="Arial" w:ascii="Arial" w:hAnsi="Arial"/>
-          <w:b/>
-          <w:bCs/>
-          <w:i/>
-          <w:iCs/>
-          <w:strike w:val="false"/>
-          <w:dstrike w:val="false"/>
-          <w:outline w:val="false"/>
-          <w:shadow w:val="false"/>
-          <w:color w:val="auto"/>
-          <w:kern w:val="2"/>
-          <w:sz w:val="22"/>
-          <w:szCs w:val="22"/>
-          <w:u w:val="none"/>
-          <w:em w:val="none"/>
-          <w:lang w:val="es-ES" w:eastAsia="zh-CN" w:bidi="hi-IN"/>
-        </w:rPr>
-        <w:t xml:space="preserve">TipoRelacion </w:t>
-      </w:r>
-      <w:r>
-        <w:rPr>
-          <w:rFonts w:eastAsia="Noto Sans CJK SC" w:cs="Arial" w:ascii="Arial" w:hAnsi="Arial"/>
-          <w:b w:val="false"/>
-          <w:bCs w:val="false"/>
-          <w:i w:val="false"/>
-          <w:iCs w:val="false"/>
-          <w:strike w:val="false"/>
-          <w:dstrike w:val="false"/>
-          <w:outline w:val="false"/>
-          <w:shadow w:val="false"/>
-          <w:color w:val="auto"/>
-          <w:kern w:val="2"/>
-          <w:sz w:val="22"/>
-          <w:szCs w:val="22"/>
-          <w:u w:val="none"/>
-          <w:em w:val="none"/>
-          <w:lang w:val="es-ES" w:eastAsia="zh-CN" w:bidi="hi-IN"/>
-        </w:rPr>
-        <w:t xml:space="preserve">sea igual a </w:t>
-      </w:r>
-      <w:r>
-        <w:rPr>
-          <w:rFonts w:eastAsia="Noto Sans CJK SC" w:cs="Arial" w:ascii="Arial" w:hAnsi="Arial"/>
-          <w:b/>
-          <w:bCs/>
-          <w:i/>
-          <w:iCs/>
-          <w:strike w:val="false"/>
-          <w:dstrike w:val="false"/>
-          <w:outline w:val="false"/>
-          <w:shadow w:val="false"/>
-          <w:color w:val="auto"/>
-          <w:kern w:val="2"/>
-          <w:sz w:val="22"/>
-          <w:szCs w:val="22"/>
-          <w:u w:val="none"/>
-          <w:em w:val="none"/>
-          <w:lang w:val="es-ES" w:eastAsia="zh-CN" w:bidi="hi-IN"/>
-        </w:rPr>
-        <w:t>04</w:t>
-      </w:r>
-      <w:r>
-        <w:rPr>
-          <w:rFonts w:eastAsia="Noto Sans CJK SC" w:cs="Arial" w:ascii="Arial" w:hAnsi="Arial"/>
-          <w:b w:val="false"/>
-          <w:bCs w:val="false"/>
-          <w:i w:val="false"/>
-          <w:iCs w:val="false"/>
-          <w:strike w:val="false"/>
-          <w:dstrike w:val="false"/>
-          <w:outline w:val="false"/>
-          <w:shadow w:val="false"/>
-          <w:color w:val="auto"/>
-          <w:kern w:val="2"/>
-          <w:sz w:val="22"/>
-          <w:szCs w:val="22"/>
-          <w:u w:val="none"/>
-          <w:em w:val="none"/>
-          <w:lang w:val="es-ES" w:eastAsia="zh-CN" w:bidi="hi-IN"/>
-        </w:rPr>
-        <w:t xml:space="preserve"> ,</w:t>
-      </w:r>
-      <w:r>
-        <w:rPr>
-          <w:rFonts w:eastAsia="Noto Sans CJK SC" w:cs="Arial" w:ascii="Arial" w:hAnsi="Arial"/>
-          <w:b/>
-          <w:bCs/>
-          <w:i/>
-          <w:iCs/>
-          <w:strike w:val="false"/>
-          <w:dstrike w:val="false"/>
-          <w:outline w:val="false"/>
-          <w:shadow w:val="false"/>
-          <w:color w:val="auto"/>
-          <w:kern w:val="2"/>
-          <w:sz w:val="22"/>
-          <w:szCs w:val="22"/>
-          <w:u w:val="none"/>
-          <w:em w:val="none"/>
-          <w:lang w:val="es-ES" w:eastAsia="zh-CN" w:bidi="hi-IN"/>
-        </w:rPr>
-        <w:t>08</w:t>
-      </w:r>
-      <w:r>
-        <w:rPr>
-          <w:rFonts w:eastAsia="Noto Sans CJK SC" w:cs="Arial" w:ascii="Arial" w:hAnsi="Arial"/>
-          <w:b w:val="false"/>
-          <w:bCs w:val="false"/>
-          <w:i w:val="false"/>
-          <w:iCs w:val="false"/>
-          <w:strike w:val="false"/>
-          <w:dstrike w:val="false"/>
-          <w:outline w:val="false"/>
-          <w:shadow w:val="false"/>
-          <w:color w:val="auto"/>
-          <w:kern w:val="2"/>
-          <w:sz w:val="22"/>
-          <w:szCs w:val="22"/>
-          <w:u w:val="none"/>
-          <w:em w:val="none"/>
-          <w:lang w:val="es-ES" w:eastAsia="zh-CN" w:bidi="hi-IN"/>
-        </w:rPr>
-        <w:t xml:space="preserve"> o </w:t>
-      </w:r>
-      <w:r>
-        <w:rPr>
-          <w:rFonts w:eastAsia="Noto Sans CJK SC" w:cs="Arial" w:ascii="Arial" w:hAnsi="Arial"/>
-          <w:b/>
-          <w:bCs/>
-          <w:i/>
-          <w:iCs/>
-          <w:strike w:val="false"/>
-          <w:dstrike w:val="false"/>
-          <w:outline w:val="false"/>
-          <w:shadow w:val="false"/>
-          <w:color w:val="auto"/>
-          <w:kern w:val="2"/>
-          <w:sz w:val="22"/>
-          <w:szCs w:val="22"/>
-          <w:u w:val="none"/>
-          <w:em w:val="none"/>
-          <w:lang w:val="es-ES" w:eastAsia="zh-CN" w:bidi="hi-IN"/>
-        </w:rPr>
-        <w:t>09</w:t>
-      </w:r>
-      <w:r>
-        <w:rPr>
-          <w:rFonts w:eastAsia="Noto Sans CJK SC" w:cs="Arial" w:ascii="Arial" w:hAnsi="Arial"/>
-          <w:b w:val="false"/>
-          <w:bCs w:val="false"/>
-          <w:i w:val="false"/>
-          <w:iCs w:val="false"/>
-          <w:strike w:val="false"/>
-          <w:dstrike w:val="false"/>
-          <w:outline w:val="false"/>
-          <w:shadow w:val="false"/>
-          <w:color w:val="auto"/>
-          <w:kern w:val="2"/>
-          <w:sz w:val="22"/>
-          <w:szCs w:val="22"/>
-          <w:u w:val="none"/>
-          <w:em w:val="none"/>
-          <w:lang w:val="es-ES" w:eastAsia="zh-CN" w:bidi="hi-IN"/>
-        </w:rPr>
-        <w:t xml:space="preserve"> y el valor obtenido del atributo </w:t>
-      </w:r>
-      <w:r>
-        <w:rPr>
-          <w:rFonts w:eastAsia="Noto Sans CJK SC" w:cs="Arial" w:ascii="Arial" w:hAnsi="Arial"/>
-          <w:b/>
-          <w:bCs/>
-          <w:i/>
-          <w:iCs/>
-          <w:strike w:val="false"/>
-          <w:dstrike w:val="false"/>
-          <w:outline w:val="false"/>
-          <w:shadow w:val="false"/>
-          <w:color w:val="auto"/>
-          <w:kern w:val="2"/>
-          <w:sz w:val="22"/>
-          <w:szCs w:val="22"/>
-          <w:u w:val="none"/>
-          <w:em w:val="none"/>
-          <w:lang w:val="es-ES" w:eastAsia="zh-CN" w:bidi="hi-IN"/>
-        </w:rPr>
-        <w:t xml:space="preserve">FechaPago </w:t>
-      </w:r>
-      <w:r>
-        <w:rPr>
-          <w:rFonts w:eastAsia="Noto Sans CJK SC" w:cs="Arial" w:ascii="Arial" w:hAnsi="Arial"/>
-          <w:b w:val="false"/>
-          <w:bCs w:val="false"/>
-          <w:i w:val="false"/>
-          <w:iCs w:val="false"/>
-          <w:strike w:val="false"/>
-          <w:dstrike w:val="false"/>
-          <w:outline w:val="false"/>
-          <w:shadow w:val="false"/>
-          <w:color w:val="auto"/>
-          <w:kern w:val="2"/>
-          <w:sz w:val="22"/>
-          <w:szCs w:val="22"/>
-          <w:u w:val="none"/>
-          <w:em w:val="none"/>
-          <w:lang w:val="es-ES" w:eastAsia="zh-CN" w:bidi="hi-IN"/>
-        </w:rPr>
-        <w:t>se encuentre dentro del periodo que se está procesando, se debe realiza lo siguiente:</w:t>
-      </w:r>
-    </w:p>
-    <w:p>
-      <w:pPr>
-        <w:pStyle w:val="ListParagraph"/>
-        <w:numPr>
-          <w:ilvl w:val="1"/>
-          <w:numId w:val="3"/>
-        </w:numPr>
-        <w:spacing w:lineRule="auto" w:line="276" w:before="0" w:after="200"/>
-        <w:contextualSpacing/>
-        <w:jc w:val="both"/>
-        <w:rPr/>
-      </w:pPr>
-      <w:r>
-        <w:rPr>
-          <w:rFonts w:eastAsia="Noto Sans CJK SC" w:cs="Arial" w:ascii="Arial" w:hAnsi="Arial"/>
-          <w:b w:val="false"/>
-          <w:bCs w:val="false"/>
-          <w:i w:val="false"/>
-          <w:iCs w:val="false"/>
-          <w:strike w:val="false"/>
-          <w:dstrike w:val="false"/>
-          <w:outline w:val="false"/>
-          <w:shadow w:val="false"/>
-          <w:color w:val="auto"/>
-          <w:kern w:val="2"/>
-          <w:sz w:val="22"/>
-          <w:szCs w:val="22"/>
-          <w:u w:val="none"/>
-          <w:em w:val="none"/>
-          <w:lang w:val="es-ES" w:eastAsia="zh-CN" w:bidi="hi-IN"/>
-        </w:rPr>
-        <w:t xml:space="preserve">Del registro </w:t>
-      </w:r>
-      <w:r>
-        <w:rPr>
-          <w:rFonts w:eastAsia="Noto Sans CJK SC" w:cs="Arial" w:ascii="Arial" w:hAnsi="Arial"/>
-          <w:b/>
-          <w:bCs/>
-          <w:i/>
-          <w:iCs/>
-          <w:strike w:val="false"/>
-          <w:dstrike w:val="false"/>
-          <w:outline w:val="false"/>
-          <w:shadow w:val="false"/>
-          <w:color w:val="auto"/>
-          <w:kern w:val="2"/>
-          <w:sz w:val="22"/>
-          <w:szCs w:val="22"/>
-          <w:u w:val="none"/>
-          <w:em w:val="none"/>
-          <w:lang w:val="es-ES" w:eastAsia="zh-CN" w:bidi="hi-IN"/>
-        </w:rPr>
-        <w:t>IdDocumento</w:t>
-      </w:r>
-      <w:r>
-        <w:rPr>
-          <w:rFonts w:eastAsia="Noto Sans CJK SC" w:cs="Arial" w:ascii="Arial" w:hAnsi="Arial"/>
-          <w:b w:val="false"/>
-          <w:bCs w:val="false"/>
-          <w:i w:val="false"/>
-          <w:iCs w:val="false"/>
-          <w:strike w:val="false"/>
-          <w:dstrike w:val="false"/>
-          <w:outline w:val="false"/>
-          <w:shadow w:val="false"/>
-          <w:color w:val="auto"/>
-          <w:kern w:val="2"/>
-          <w:sz w:val="22"/>
-          <w:szCs w:val="22"/>
-          <w:u w:val="none"/>
-          <w:em w:val="none"/>
-          <w:lang w:val="es-ES" w:eastAsia="zh-CN" w:bidi="hi-IN"/>
-        </w:rPr>
-        <w:t>, se debe obtener el valor del atributo correspondiente al folio del CFDI tipo pago origen de la operación y se debe realizar lo siguiente:</w:t>
-      </w:r>
-    </w:p>
-    <w:p>
-      <w:pPr>
-        <w:pStyle w:val="ListParagraph"/>
-        <w:numPr>
-          <w:ilvl w:val="2"/>
-          <w:numId w:val="3"/>
-        </w:numPr>
-        <w:spacing w:lineRule="auto" w:line="276" w:before="0" w:after="200"/>
-        <w:contextualSpacing/>
-        <w:jc w:val="both"/>
-        <w:rPr/>
-      </w:pPr>
-      <w:r>
-        <w:rPr>
           <w:rFonts w:eastAsia="Noto Sans CJK SC" w:cs="Arial" w:ascii="Arial" w:hAnsi="Arial"/>
           <w:b w:val="false"/>
           <w:bCs w:val="false"/>
@@ -10210,7 +10113,7 @@
           <w:em w:val="none"/>
           <w:lang w:val="es-ES" w:eastAsia="zh-CN" w:bidi="hi-IN"/>
         </w:rPr>
-        <w:t xml:space="preserve">Del registro </w:t>
+        <w:t xml:space="preserve">En el CFDI origen consultado, del registro </w:t>
       </w:r>
       <w:r>
         <w:rPr>
@@ -11196,7 +11099,7 @@
                   </pic:nvPicPr>
                   <pic:blipFill>
                     <a:blip r:embed="rId3"/>
-                    <a:srcRect l="20357" t="36442" r="49387" b="49619"/>
+                    <a:srcRect l="20357" t="36442" r="49401" b="49619"/>
                     <a:stretch>
                       <a:fillRect/>
                     </a:stretch>
@@ -11508,7 +11411,7 @@
                   </pic:nvPicPr>
                   <pic:blipFill>
                     <a:blip r:embed="rId4"/>
-                    <a:srcRect l="17253" t="84080" r="42016" b="6949"/>
+                    <a:srcRect l="17253" t="84092" r="42026" b="6949"/>
                     <a:stretch>
                       <a:fillRect/>
                     </a:stretch>
@@ -11622,7 +11525,7 @@
                   </pic:nvPicPr>
                   <pic:blipFill>
                     <a:blip r:embed="rId5"/>
-                    <a:srcRect l="18890" t="73111" r="61292" b="20161"/>
+                    <a:srcRect l="18890" t="73123" r="61309" b="20161"/>
                     <a:stretch>
                       <a:fillRect/>
                     </a:stretch>
@@ -11906,7 +11809,7 @@
           <w:bCs/>
           <w:rFonts w:eastAsia="Noto Sans CJK SC" w:cs="Arial" w:ascii="Arial" w:hAnsi="Arial"/>
         </w:rPr>
-        <w:instrText> TC "Cálculo del IVA Acreditable" \l 5 </w:instrText>
+        <w:instrText> TC "Cálculo del IVA Acreditable" \l 7 </w:instrText>
       </w:r>
       <w:r>
         <w:rPr>
@@ -12003,7 +11906,7 @@
           <w:em w:val="none"/>
           <w:lang w:val="es-ES" w:eastAsia="zh-CN" w:bidi="hi-IN"/>
         </w:rPr>
-        <w:t xml:space="preserve">El IVA Acreditable, es el impuesto que se traslado al contribuyente por parte de quien le enajenó bienes, prestó servicios u otorgo el uso o goce temporal de bienes. </w:t>
+        <w:t xml:space="preserve">El IVA Acreditable, es el impuesto que se trasladó al contribuyente por parte de quien le enajenó bienes, prestó servicios u otorgo el uso o goce temporal de bienes. </w:t>
       </w:r>
       <w:bookmarkStart w:id="0" w:name="__DdeLink__10209_286121358"/>
       <w:r>
@@ -12299,7 +12202,7 @@
                   </pic:nvPicPr>
                   <pic:blipFill>
                     <a:blip r:embed="rId6"/>
-                    <a:srcRect l="40734" t="46382" r="20215" b="16171"/>
+                    <a:srcRect l="40741" t="46382" r="20215" b="16171"/>
                     <a:stretch>
                       <a:fillRect/>
                     </a:stretch>
@@ -12375,7 +12278,33 @@
           <w:szCs w:val="22"/>
           <w:lang w:val="es-ES"/>
         </w:rPr>
-        <w:t>IVA Acreditable por concepto de</w:t>
+        <w:t xml:space="preserve">IVA </w:t>
+      </w:r>
+      <w:r>
+        <w:rPr>
+          <w:rFonts w:cs="Arial" w:ascii="Arial" w:hAnsi="Arial"/>
+          <w:b w:val="false"/>
+          <w:bCs w:val="false"/>
+          <w:i w:val="false"/>
+          <w:iCs w:val="false"/>
+          <w:sz w:val="22"/>
+          <w:szCs w:val="22"/>
+          <w:lang w:val="es-ES"/>
+        </w:rPr>
+        <w:t>a</w:t>
+      </w:r>
+      <w:r>
+        <w:rPr>
+          <w:rFonts w:cs="Arial" w:ascii="Arial" w:hAnsi="Arial"/>
+          <w:b w:val="false"/>
+          <w:bCs w:val="false"/>
+          <w:i w:val="false"/>
+          <w:iCs w:val="false"/>
+          <w:sz w:val="22"/>
+          <w:szCs w:val="22"/>
+          <w:lang w:val="es-ES"/>
+        </w:rPr>
+        <w:t>creditable por concepto de</w:t>
       </w:r>
       <w:r>
         <w:rPr>
@@ -12447,7 +12376,7 @@
           <w:szCs w:val="22"/>
           <w:lang w:val="es-ES"/>
         </w:rPr>
-        <w:t>Se debe  obtener de los CFDI’s que se encuentran almacenados en la base de datos los registros de un periodo especificado que NO tengan estatus de Cancelado y que cumplan con lo siguiente:</w:t>
+        <w:t>Se debe  obtener de los CFDI’s que se encuentran almacenados en la base de datos,  los registros de un periodo especificado que NO tengan estatus de Cancelado y que cumplan con lo siguiente:</w:t>
       </w:r>
     </w:p>
     <w:p>
@@ -13080,7 +13009,33 @@
           <w:szCs w:val="22"/>
           <w:lang w:val="es-ES"/>
         </w:rPr>
-        <w:t xml:space="preserve">Una vez que se cuenta con el universo de CFDI’s que formarán parte del cálculo del IVA Acreditable por concepto de  Pagos al Contado, se debe realizar lo siguiente: </w:t>
+        <w:t xml:space="preserve">Una vez que se cuenta con el universo de CFDI’s que formarán parte del cálculo del IVA </w:t>
+      </w:r>
+      <w:r>
+        <w:rPr>
+          <w:rFonts w:cs="Arial" w:ascii="Arial" w:hAnsi="Arial"/>
+          <w:b w:val="false"/>
+          <w:bCs w:val="false"/>
+          <w:i w:val="false"/>
+          <w:iCs w:val="false"/>
+          <w:sz w:val="22"/>
+          <w:szCs w:val="22"/>
+          <w:lang w:val="es-ES"/>
+        </w:rPr>
+        <w:t>acreditable</w:t>
+      </w:r>
+      <w:r>
+        <w:rPr>
+          <w:rFonts w:cs="Arial" w:ascii="Arial" w:hAnsi="Arial"/>
+          <w:b w:val="false"/>
+          <w:bCs w:val="false"/>
+          <w:i w:val="false"/>
+          <w:iCs w:val="false"/>
+          <w:sz w:val="22"/>
+          <w:szCs w:val="22"/>
+          <w:lang w:val="es-ES"/>
+        </w:rPr>
+        <w:t xml:space="preserve"> por concepto de  Pagos al Contado, se debe realizar lo siguiente: </w:t>
       </w:r>
     </w:p>
     <w:p>
@@ -13312,7 +13267,33 @@
           <w:szCs w:val="22"/>
           <w:lang w:val="es-ES"/>
         </w:rPr>
-        <w:t xml:space="preserve">IVA Acreditado por concepto de </w:t>
+        <w:t xml:space="preserve">IVA </w:t>
+      </w:r>
+      <w:r>
+        <w:rPr>
+          <w:rFonts w:cs="Arial" w:ascii="Arial" w:hAnsi="Arial"/>
+          <w:b w:val="false"/>
+          <w:bCs w:val="false"/>
+          <w:i w:val="false"/>
+          <w:iCs w:val="false"/>
+          <w:sz w:val="22"/>
+          <w:szCs w:val="22"/>
+          <w:lang w:val="es-ES"/>
+        </w:rPr>
+        <w:t>a</w:t>
+      </w:r>
+      <w:r>
+        <w:rPr>
+          <w:rFonts w:cs="Arial" w:ascii="Arial" w:hAnsi="Arial"/>
+          <w:b w:val="false"/>
+          <w:bCs w:val="false"/>
+          <w:i w:val="false"/>
+          <w:iCs w:val="false"/>
+          <w:sz w:val="22"/>
+          <w:szCs w:val="22"/>
+          <w:lang w:val="es-ES"/>
+        </w:rPr>
+        <w:t xml:space="preserve">creditable por concepto de </w:t>
       </w:r>
       <w:r>
         <w:rPr>
@@ -13374,7 +13355,7 @@
           <w:szCs w:val="22"/>
           <w:lang w:val="es-ES"/>
         </w:rPr>
-        <w:t>Se debe obtener de los CFDI’s que se encuentran almacenados en la base de datos     los registros de un periodo especificado que NO tengan estatus de Cancelado y que cumplan con lo siguiente:</w:t>
+        <w:t>Se debe obtener de los CFDI’s que se encuentran almacenados en la base de datos,      los registros de un periodo especificado que NO tengan estatus de Cancelado y que cumplan con lo siguiente:</w:t>
       </w:r>
     </w:p>
     <w:p>
@@ -14020,7 +14001,33 @@
           <w:szCs w:val="22"/>
           <w:lang w:val="es-ES"/>
         </w:rPr>
-        <w:t>Una vez que se cuenta con el universo de CFDI’s que formarán parte del cálculo del IVA Acreditable por concepto de Pago de Anticipo, se debe realizar lo siguiente:</w:t>
+        <w:t xml:space="preserve">Una vez que se cuenta con el universo de CFDI’s que formarán parte del cálculo del IVA </w:t>
+      </w:r>
+      <w:r>
+        <w:rPr>
+          <w:rFonts w:cs="Arial" w:ascii="Arial" w:hAnsi="Arial"/>
+          <w:b w:val="false"/>
+          <w:bCs w:val="false"/>
+          <w:i w:val="false"/>
+          <w:iCs w:val="false"/>
+          <w:sz w:val="22"/>
+          <w:szCs w:val="22"/>
+          <w:lang w:val="es-ES"/>
+        </w:rPr>
+        <w:t>acreditable</w:t>
+      </w:r>
+      <w:r>
+        <w:rPr>
+          <w:rFonts w:cs="Arial" w:ascii="Arial" w:hAnsi="Arial"/>
+          <w:b w:val="false"/>
+          <w:bCs w:val="false"/>
+          <w:i w:val="false"/>
+          <w:iCs w:val="false"/>
+          <w:sz w:val="22"/>
+          <w:szCs w:val="22"/>
+          <w:lang w:val="es-ES"/>
+        </w:rPr>
+        <w:t xml:space="preserve"> por concepto de Pago de Anticipo, se debe realizar lo siguiente:</w:t>
       </w:r>
     </w:p>
     <w:p>
@@ -14262,7 +14269,33 @@
           <w:szCs w:val="22"/>
           <w:lang w:val="es-ES"/>
         </w:rPr>
-        <w:t>IVA Acreditable por concepto de</w:t>
+        <w:t xml:space="preserve">IVA </w:t>
+      </w:r>
+      <w:r>
+        <w:rPr>
+          <w:rFonts w:cs="Arial" w:ascii="Arial" w:hAnsi="Arial"/>
+          <w:b w:val="false"/>
+          <w:bCs w:val="false"/>
+          <w:i w:val="false"/>
+          <w:iCs w:val="false"/>
+          <w:sz w:val="22"/>
+          <w:szCs w:val="22"/>
+          <w:lang w:val="es-ES"/>
+        </w:rPr>
+        <w:t>a</w:t>
+      </w:r>
+      <w:r>
+        <w:rPr>
+          <w:rFonts w:cs="Arial" w:ascii="Arial" w:hAnsi="Arial"/>
+          <w:b w:val="false"/>
+          <w:bCs w:val="false"/>
+          <w:i w:val="false"/>
+          <w:iCs w:val="false"/>
+          <w:sz w:val="22"/>
+          <w:szCs w:val="22"/>
+          <w:lang w:val="es-ES"/>
+        </w:rPr>
+        <w:t>creditable por concepto de</w:t>
       </w:r>
       <w:r>
         <w:rPr>
@@ -14324,7 +14357,7 @@
           <w:szCs w:val="22"/>
           <w:lang w:val="es-ES"/>
         </w:rPr>
-        <w:t>Se debe obtener de los CFDI’s que se encuentran almacenados en la base de datos los registros de un periodo especificado que NO tengan estatus de Cancelado y que cumplan con lo siguiente:</w:t>
+        <w:t>Se debe obtener de los CFDI’s que se encuentran almacenados en la base de datos,  los registros de un periodo especificado que NO tengan estatus de Cancelado y que cumplan con lo siguiente:</w:t>
       </w:r>
     </w:p>
     <w:p>
@@ -14866,7 +14899,33 @@
           <w:szCs w:val="22"/>
           <w:lang w:val="es-ES"/>
         </w:rPr>
-        <w:t xml:space="preserve">Una vez que se cuenta con el universo de CFDI’s que formarán parte del cálculo del IVA Acreditable por concepto de Aplicación de Anticipos al valor total de la operación, se debe realizar lo siguiente: </w:t>
+        <w:t xml:space="preserve">Una vez que se cuenta con el universo de CFDI’s que formarán parte del cálculo del IVA </w:t>
+      </w:r>
+      <w:r>
+        <w:rPr>
+          <w:rFonts w:cs="Arial" w:ascii="Arial" w:hAnsi="Arial"/>
+          <w:b w:val="false"/>
+          <w:bCs w:val="false"/>
+          <w:i w:val="false"/>
+          <w:iCs w:val="false"/>
+          <w:sz w:val="22"/>
+          <w:szCs w:val="22"/>
+          <w:lang w:val="es-ES"/>
+        </w:rPr>
+        <w:t>acreditable</w:t>
+      </w:r>
+      <w:r>
+        <w:rPr>
+          <w:rFonts w:cs="Arial" w:ascii="Arial" w:hAnsi="Arial"/>
+          <w:b w:val="false"/>
+          <w:bCs w:val="false"/>
+          <w:i w:val="false"/>
+          <w:iCs w:val="false"/>
+          <w:sz w:val="22"/>
+          <w:szCs w:val="22"/>
+          <w:lang w:val="es-ES"/>
+        </w:rPr>
+        <w:t xml:space="preserve"> por concepto de Aplicación de Anticipos al valor total de la operación, se debe realizar lo siguiente: </w:t>
       </w:r>
     </w:p>
     <w:p>
@@ -15087,7 +15146,33 @@
           <w:szCs w:val="22"/>
           <w:lang w:val="es-ES"/>
         </w:rPr>
-        <w:t>IVA Acreditable por concepto de</w:t>
+        <w:t xml:space="preserve">IVA </w:t>
+      </w:r>
+      <w:r>
+        <w:rPr>
+          <w:rFonts w:cs="Arial" w:ascii="Arial" w:hAnsi="Arial"/>
+          <w:b w:val="false"/>
+          <w:bCs w:val="false"/>
+          <w:i w:val="false"/>
+          <w:iCs w:val="false"/>
+          <w:sz w:val="22"/>
+          <w:szCs w:val="22"/>
+          <w:lang w:val="es-ES"/>
+        </w:rPr>
+        <w:t>a</w:t>
+      </w:r>
+      <w:r>
+        <w:rPr>
+          <w:rFonts w:cs="Arial" w:ascii="Arial" w:hAnsi="Arial"/>
+          <w:b w:val="false"/>
+          <w:bCs w:val="false"/>
+          <w:i w:val="false"/>
+          <w:iCs w:val="false"/>
+          <w:sz w:val="22"/>
+          <w:szCs w:val="22"/>
+          <w:lang w:val="es-ES"/>
+        </w:rPr>
+        <w:t>creditable por concepto de</w:t>
       </w:r>
       <w:r>
         <w:rPr>
@@ -15159,7 +15244,7 @@
           <w:szCs w:val="22"/>
           <w:lang w:val="es-ES"/>
         </w:rPr>
-        <w:t>Se debe obtener de los CFDI’s que se encuentran almacenados en la base de datos     los registros de un periodo especificado que NO tengan estatus de Cancelado y que cumplan con lo siguiente:</w:t>
+        <w:t>Se debe obtener de los CFDI’s que se encuentran almacenados en la base de datos,      los registros de un periodo especificado que NO tengan estatus de Cancelado y que cumplan con lo siguiente:</w:t>
       </w:r>
     </w:p>
     <w:p>
@@ -15993,7 +16078,33 @@
           <w:szCs w:val="22"/>
           <w:lang w:val="es-ES"/>
         </w:rPr>
-        <w:t xml:space="preserve">Una vez que se cuenta con el universo de CFDI’s que formarán parte del cálculo del IVA Acreditable por concepto de Disminución por Aplicación de Anticipo, se debe realizar lo siguiente: </w:t>
+        <w:t xml:space="preserve">Una vez que se cuenta con el universo de CFDI’s que formarán parte del cálculo del IVA </w:t>
+      </w:r>
+      <w:r>
+        <w:rPr>
+          <w:rFonts w:cs="Arial" w:ascii="Arial" w:hAnsi="Arial"/>
+          <w:b w:val="false"/>
+          <w:bCs w:val="false"/>
+          <w:i w:val="false"/>
+          <w:iCs w:val="false"/>
+          <w:sz w:val="22"/>
+          <w:szCs w:val="22"/>
+          <w:lang w:val="es-ES"/>
+        </w:rPr>
+        <w:t>acreditable</w:t>
+      </w:r>
+      <w:r>
+        <w:rPr>
+          <w:rFonts w:cs="Arial" w:ascii="Arial" w:hAnsi="Arial"/>
+          <w:b w:val="false"/>
+          <w:bCs w:val="false"/>
+          <w:i w:val="false"/>
+          <w:iCs w:val="false"/>
+          <w:sz w:val="22"/>
+          <w:szCs w:val="22"/>
+          <w:lang w:val="es-ES"/>
+        </w:rPr>
+        <w:t xml:space="preserve"> por concepto de Disminución por Aplicación de Anticipo, se debe realizar lo siguiente: </w:t>
       </w:r>
     </w:p>
     <w:p>
@@ -16225,7 +16336,33 @@
           <w:szCs w:val="22"/>
           <w:lang w:val="es-ES"/>
         </w:rPr>
-        <w:t xml:space="preserve">IVA Acreditable por concepto de  </w:t>
+        <w:t xml:space="preserve">IVA </w:t>
+      </w:r>
+      <w:r>
+        <w:rPr>
+          <w:rFonts w:cs="Arial" w:ascii="Arial" w:hAnsi="Arial"/>
+          <w:b w:val="false"/>
+          <w:bCs w:val="false"/>
+          <w:i w:val="false"/>
+          <w:iCs w:val="false"/>
+          <w:sz w:val="22"/>
+          <w:szCs w:val="22"/>
+          <w:lang w:val="es-ES"/>
+        </w:rPr>
+        <w:t>a</w:t>
+      </w:r>
+      <w:r>
+        <w:rPr>
+          <w:rFonts w:cs="Arial" w:ascii="Arial" w:hAnsi="Arial"/>
+          <w:b w:val="false"/>
+          <w:bCs w:val="false"/>
+          <w:i w:val="false"/>
+          <w:iCs w:val="false"/>
+          <w:sz w:val="22"/>
+          <w:szCs w:val="22"/>
+          <w:lang w:val="es-ES"/>
+        </w:rPr>
+        <w:t xml:space="preserve">creditable por concepto de  </w:t>
       </w:r>
       <w:r>
         <w:rPr>
@@ -16297,7 +16434,7 @@
           <w:szCs w:val="22"/>
           <w:lang w:val="es-ES"/>
         </w:rPr>
-        <w:t>Se debe obtener de los CFDI’s que se encuentran almacenados en la base de datos los registros de un periodo especificado que NO tengan estatus de Cancelado y que cumplan con lo siguiente:</w:t>
+        <w:t>Se debe obtener de los CFDI’s que se encuentran almacenados en la base de datos,  los registros de un periodo especificado que NO tengan estatus de Cancelado y que cumplan con lo siguiente:</w:t>
       </w:r>
     </w:p>
     <w:p>
@@ -16917,7 +17054,33 @@
           <w:szCs w:val="22"/>
           <w:lang w:val="es-ES"/>
         </w:rPr>
-        <w:t xml:space="preserve">Una vez que se cuenta con el universo de CFDI’s que formarán parte del cálculo del IVA Acreditable por concepto de Disminución por Notas de Crédito, se debe realizar lo siguiente: </w:t>
+        <w:t xml:space="preserve">Una vez que se cuenta con el universo de CFDI’s que formarán parte del cálculo del IVA </w:t>
+      </w:r>
+      <w:r>
+        <w:rPr>
+          <w:rFonts w:cs="Arial" w:ascii="Arial" w:hAnsi="Arial"/>
+          <w:b w:val="false"/>
+          <w:bCs w:val="false"/>
+          <w:i w:val="false"/>
+          <w:iCs w:val="false"/>
+          <w:sz w:val="22"/>
+          <w:szCs w:val="22"/>
+          <w:lang w:val="es-ES"/>
+        </w:rPr>
+        <w:t>acreditable</w:t>
+      </w:r>
+      <w:r>
+        <w:rPr>
+          <w:rFonts w:cs="Arial" w:ascii="Arial" w:hAnsi="Arial"/>
+          <w:b w:val="false"/>
+          <w:bCs w:val="false"/>
+          <w:i w:val="false"/>
+          <w:iCs w:val="false"/>
+          <w:sz w:val="22"/>
+          <w:szCs w:val="22"/>
+          <w:lang w:val="es-ES"/>
+        </w:rPr>
+        <w:t xml:space="preserve"> por concepto de Disminución por Notas de Crédito, se debe realizar lo siguiente: </w:t>
       </w:r>
     </w:p>
     <w:p>
@@ -17139,7 +17302,33 @@
           <w:szCs w:val="22"/>
           <w:lang w:val="es-ES"/>
         </w:rPr>
-        <w:t>IVA Acreditable</w:t>
+        <w:t xml:space="preserve">IVA </w:t>
+      </w:r>
+      <w:r>
+        <w:rPr>
+          <w:rFonts w:cs="Arial" w:ascii="Arial" w:hAnsi="Arial"/>
+          <w:b w:val="false"/>
+          <w:bCs w:val="false"/>
+          <w:i w:val="false"/>
+          <w:iCs w:val="false"/>
+          <w:sz w:val="22"/>
+          <w:szCs w:val="22"/>
+          <w:lang w:val="es-ES"/>
+        </w:rPr>
+        <w:t>a</w:t>
+      </w:r>
+      <w:r>
+        <w:rPr>
+          <w:rFonts w:cs="Arial" w:ascii="Arial" w:hAnsi="Arial"/>
+          <w:b w:val="false"/>
+          <w:bCs w:val="false"/>
+          <w:i w:val="false"/>
+          <w:iCs w:val="false"/>
+          <w:sz w:val="22"/>
+          <w:szCs w:val="22"/>
+          <w:lang w:val="es-ES"/>
+        </w:rPr>
+        <w:t>creditable</w:t>
       </w:r>
       <w:r>
         <w:rPr>
@@ -17152,7 +17341,33 @@
           <w:szCs w:val="22"/>
           <w:lang w:val="es-ES"/>
         </w:rPr>
-        <w:t xml:space="preserve"> por concepto de </w:t>
+        <w:t xml:space="preserve"> </w:t>
+      </w:r>
+      <w:r>
+        <w:rPr>
+          <w:rFonts w:cs="Arial" w:ascii="Arial" w:hAnsi="Arial"/>
+          <w:b w:val="false"/>
+          <w:bCs w:val="false"/>
+          <w:i w:val="false"/>
+          <w:iCs w:val="false"/>
+          <w:sz w:val="22"/>
+          <w:szCs w:val="22"/>
+          <w:lang w:val="es-ES"/>
+        </w:rPr>
+        <w:t>por concepto de</w:t>
+      </w:r>
+      <w:r>
+        <w:rPr>
+          <w:rFonts w:cs="Arial" w:ascii="Arial" w:hAnsi="Arial"/>
+          <w:b w:val="false"/>
+          <w:bCs w:val="false"/>
+          <w:i/>
+          <w:iCs/>
+          <w:sz w:val="22"/>
+          <w:szCs w:val="22"/>
+          <w:lang w:val="es-ES"/>
+        </w:rPr>
+        <w:t xml:space="preserve"> </w:t>
       </w:r>
       <w:r>
         <w:rPr>
@@ -17224,7 +17439,7 @@
           <w:szCs w:val="22"/>
           <w:lang w:val="es-ES"/>
         </w:rPr>
-        <w:t>Se debe obtener de los CFDI’s que se encuentran almacenados en la base de datos los registros de un periodo especificado que NO tengan estatus de Cancelado y que cumplan con lo siguiente:</w:t>
+        <w:t>Se debe obtener de los CFDI’s que se encuentran almacenados en la base de datos,  los registros de un periodo especificado que NO tengan estatus de Cancelado y que cumplan con lo siguiente:</w:t>
       </w:r>
     </w:p>
     <w:p>
@@ -17247,7 +17462,18 @@
           <w:szCs w:val="22"/>
           <w:lang w:val="es-ES"/>
         </w:rPr>
-        <w:t>Del registro R</w:t>
+        <w:t xml:space="preserve">Del registro </w:t>
+      </w:r>
+      <w:r>
+        <w:rPr>
+          <w:rFonts w:cs="Arial" w:ascii="Arial" w:hAnsi="Arial"/>
+          <w:b/>
+          <w:bCs/>
+          <w:sz w:val="22"/>
+          <w:szCs w:val="22"/>
+          <w:lang w:val="es-ES"/>
+        </w:rPr>
+        <w:t>R</w:t>
       </w:r>
       <w:r>
         <w:rPr>
@@ -17390,59 +17616,20 @@
           <w:szCs w:val="22"/>
           <w:lang w:val="es-ES"/>
         </w:rPr>
-        <w:t>I</w:t>
-      </w:r>
-      <w:r>
-        <w:rPr>
-          <w:rFonts w:cs="Arial" w:ascii="Arial" w:hAnsi="Arial"/>
-          <w:b/>
-          <w:bCs/>
-          <w:i w:val="false"/>
-          <w:iCs w:val="false"/>
-          <w:sz w:val="22"/>
-          <w:szCs w:val="22"/>
-          <w:lang w:val="es-ES"/>
-        </w:rPr>
-        <w:t xml:space="preserve"> </w:t>
-      </w:r>
-      <w:r>
-        <w:rPr>
-          <w:rFonts w:cs="Arial" w:ascii="Arial" w:hAnsi="Arial"/>
-          <w:b w:val="false"/>
-          <w:bCs w:val="false"/>
-          <w:i w:val="false"/>
-          <w:iCs w:val="false"/>
-          <w:sz w:val="22"/>
-          <w:szCs w:val="22"/>
-          <w:lang w:val="es-ES"/>
-        </w:rPr>
-        <w:t>(</w:t>
-      </w:r>
-      <w:r>
-        <w:rPr>
-          <w:rFonts w:cs="Arial" w:ascii="Arial" w:hAnsi="Arial"/>
-          <w:b w:val="false"/>
-          <w:bCs w:val="false"/>
-          <w:i w:val="false"/>
-          <w:iCs w:val="false"/>
-          <w:sz w:val="22"/>
-          <w:szCs w:val="22"/>
-          <w:lang w:val="es-ES"/>
-        </w:rPr>
-        <w:t>Ingresos</w:t>
-      </w:r>
-      <w:r>
-        <w:rPr>
-          <w:rFonts w:cs="Arial" w:ascii="Arial" w:hAnsi="Arial"/>
-          <w:b w:val="false"/>
-          <w:bCs w:val="false"/>
-          <w:i w:val="false"/>
-          <w:iCs w:val="false"/>
-          <w:sz w:val="22"/>
-          <w:szCs w:val="22"/>
-          <w:lang w:val="es-ES"/>
-        </w:rPr>
-        <w:t>).</w:t>
+        <w:t xml:space="preserve">I </w:t>
+      </w:r>
+      <w:r>
+        <w:rPr>
+          <w:rFonts w:cs="Arial" w:ascii="Arial" w:hAnsi="Arial"/>
+          <w:b w:val="false"/>
+          <w:bCs w:val="false"/>
+          <w:i w:val="false"/>
+          <w:iCs w:val="false"/>
+          <w:sz w:val="22"/>
+          <w:szCs w:val="22"/>
+          <w:lang w:val="es-ES"/>
+        </w:rPr>
+        <w:t>(Ingresos).</w:t>
       </w:r>
     </w:p>
     <w:p>
@@ -17883,7 +18070,33 @@
           <w:szCs w:val="22"/>
           <w:lang w:val="es-ES"/>
         </w:rPr>
-        <w:t>Una vez que se cuenta con el universo de CFDI’s que formarán parte del cálculo del IVA Acreditable por concepto de Notas de Débito, se debe realizar lo siguiente:</w:t>
+        <w:t xml:space="preserve">Una vez que se cuenta con el universo de CFDI’s que formarán parte del cálculo del IVA </w:t>
+      </w:r>
+      <w:r>
+        <w:rPr>
+          <w:rFonts w:cs="Arial" w:ascii="Arial" w:hAnsi="Arial"/>
+          <w:b w:val="false"/>
+          <w:bCs w:val="false"/>
+          <w:i w:val="false"/>
+          <w:iCs w:val="false"/>
+          <w:sz w:val="22"/>
+          <w:szCs w:val="22"/>
+          <w:lang w:val="es-ES"/>
+        </w:rPr>
+        <w:t>acreditable</w:t>
+      </w:r>
+      <w:r>
+        <w:rPr>
+          <w:rFonts w:cs="Arial" w:ascii="Arial" w:hAnsi="Arial"/>
+          <w:b w:val="false"/>
+          <w:bCs w:val="false"/>
+          <w:i w:val="false"/>
+          <w:iCs w:val="false"/>
+          <w:sz w:val="22"/>
+          <w:szCs w:val="22"/>
+          <w:lang w:val="es-ES"/>
+        </w:rPr>
+        <w:t xml:space="preserve"> por concepto de Notas de Débito, se debe realizar lo siguiente:</w:t>
       </w:r>
     </w:p>
     <w:p>
@@ -18137,7 +18350,33 @@
           <w:szCs w:val="22"/>
           <w:lang w:val="es-ES"/>
         </w:rPr>
-        <w:t xml:space="preserve">IVA Acreditable por concepto de </w:t>
+        <w:t xml:space="preserve">IVA </w:t>
+      </w:r>
+      <w:r>
+        <w:rPr>
+          <w:rFonts w:cs="Arial" w:ascii="Arial" w:hAnsi="Arial"/>
+          <w:b w:val="false"/>
+          <w:bCs w:val="false"/>
+          <w:i w:val="false"/>
+          <w:iCs w:val="false"/>
+          <w:sz w:val="22"/>
+          <w:szCs w:val="22"/>
+          <w:lang w:val="es-ES"/>
+        </w:rPr>
+        <w:t>a</w:t>
+      </w:r>
+      <w:r>
+        <w:rPr>
+          <w:rFonts w:cs="Arial" w:ascii="Arial" w:hAnsi="Arial"/>
+          <w:b w:val="false"/>
+          <w:bCs w:val="false"/>
+          <w:i w:val="false"/>
+          <w:iCs w:val="false"/>
+          <w:sz w:val="22"/>
+          <w:szCs w:val="22"/>
+          <w:lang w:val="es-ES"/>
+        </w:rPr>
+        <w:t xml:space="preserve">creditable por concepto de </w:t>
       </w:r>
       <w:r>
         <w:rPr>
@@ -18235,7 +18474,7 @@
           <w:szCs w:val="22"/>
           <w:lang w:val="es-ES"/>
         </w:rPr>
-        <w:t>Se debe obtener de los CFDI’s que se encuentran almacenados en la base de datos los registros de un periodo especificado que NO tengan estatus de Cancelado y que cumplan con lo siguiente:</w:t>
+        <w:t>Se debe obtener de los CFDI’s que se encuentran almacenados en la base de datos,  los registros de un periodo especificado que NO tengan estatus de Cancelado y que cumplan con lo siguiente:</w:t>
       </w:r>
     </w:p>
     <w:p>
@@ -18855,7 +19094,33 @@
           <w:szCs w:val="22"/>
           <w:lang w:val="es-ES"/>
         </w:rPr>
-        <w:t>Una vez que se cuenta con el universo de CFDI’s que formarán parte del cálculo del IVA Acreditable por concepto de Devolución, se debe realizar lo siguiente:</w:t>
+        <w:t xml:space="preserve">Una vez que se cuenta con el universo de CFDI’s que formarán parte del cálculo del IVA </w:t>
+      </w:r>
+      <w:r>
+        <w:rPr>
+          <w:rFonts w:cs="Arial" w:ascii="Arial" w:hAnsi="Arial"/>
+          <w:b w:val="false"/>
+          <w:bCs w:val="false"/>
+          <w:i w:val="false"/>
+          <w:iCs w:val="false"/>
+          <w:sz w:val="22"/>
+          <w:szCs w:val="22"/>
+          <w:lang w:val="es-ES"/>
+        </w:rPr>
+        <w:t>acreditable</w:t>
+      </w:r>
+      <w:r>
+        <w:rPr>
+          <w:rFonts w:cs="Arial" w:ascii="Arial" w:hAnsi="Arial"/>
+          <w:b w:val="false"/>
+          <w:bCs w:val="false"/>
+          <w:i w:val="false"/>
+          <w:iCs w:val="false"/>
+          <w:sz w:val="22"/>
+          <w:szCs w:val="22"/>
+          <w:lang w:val="es-ES"/>
+        </w:rPr>
+        <w:t xml:space="preserve"> por concepto de Devolución, se debe realizar lo siguiente:</w:t>
       </w:r>
     </w:p>
     <w:p>
@@ -19051,7 +19316,33 @@
           <w:szCs w:val="22"/>
           <w:lang w:val="es-ES"/>
         </w:rPr>
-        <w:t xml:space="preserve">IVA Acreditable por concepto de </w:t>
+        <w:t xml:space="preserve">IVA </w:t>
+      </w:r>
+      <w:r>
+        <w:rPr>
+          <w:rFonts w:cs="Arial" w:ascii="Arial" w:hAnsi="Arial"/>
+          <w:b w:val="false"/>
+          <w:bCs w:val="false"/>
+          <w:i w:val="false"/>
+          <w:iCs w:val="false"/>
+          <w:sz w:val="22"/>
+          <w:szCs w:val="22"/>
+          <w:lang w:val="es-ES"/>
+        </w:rPr>
+        <w:t>a</w:t>
+      </w:r>
+      <w:r>
+        <w:rPr>
+          <w:rFonts w:cs="Arial" w:ascii="Arial" w:hAnsi="Arial"/>
+          <w:b w:val="false"/>
+          <w:bCs w:val="false"/>
+          <w:i w:val="false"/>
+          <w:iCs w:val="false"/>
+          <w:sz w:val="22"/>
+          <w:szCs w:val="22"/>
+          <w:lang w:val="es-ES"/>
+        </w:rPr>
+        <w:t xml:space="preserve">creditable por concepto de </w:t>
       </w:r>
       <w:r>
         <w:rPr>
@@ -19123,7 +19414,7 @@
           <w:szCs w:val="22"/>
           <w:lang w:val="es-ES"/>
         </w:rPr>
-        <w:t>Se debe de obtener los CFDI’s que se encuentran almacenados en la base de datos     los registros de un periodo especificado que NO tengan estatus de Cancelado y que cumplan con lo siguiente:</w:t>
+        <w:t>Se debe de obtener los CFDI’s que se encuentran almacenados en la base de datos,      los registros de un periodo especificado que NO tengan estatus de Cancelado y que cumplan con lo siguiente:</w:t>
       </w:r>
     </w:p>
     <w:p>
@@ -19537,149 +19828,6 @@
           <w:lang w:val="es-ES"/>
         </w:rPr>
         <w:t>(CFDI origen que registra la operación).</w:t>
-      </w:r>
-    </w:p>
-    <w:p>
-      <w:pPr>
-        <w:pStyle w:val="ListParagraph"/>
-        <w:numPr>
-          <w:ilvl w:val="1"/>
-          <w:numId w:val="21"/>
-        </w:numPr>
-        <w:spacing w:lineRule="auto" w:line="276" w:before="0" w:after="200"/>
-        <w:contextualSpacing/>
-        <w:jc w:val="both"/>
-        <w:rPr/>
-      </w:pPr>
-      <w:r>
-        <w:rPr>
-          <w:rFonts w:cs="Arial" w:ascii="Arial" w:hAnsi="Arial"/>
-          <w:b w:val="false"/>
-          <w:bCs w:val="false"/>
-          <w:i w:val="false"/>
-          <w:iCs w:val="false"/>
-          <w:sz w:val="22"/>
-          <w:szCs w:val="22"/>
-          <w:lang w:val="es-ES"/>
-        </w:rPr>
-        <w:t xml:space="preserve">Del registro </w:t>
-      </w:r>
-      <w:r>
-        <w:rPr>
-          <w:rFonts w:cs="Arial" w:ascii="Arial" w:hAnsi="Arial"/>
-          <w:b/>
-          <w:bCs/>
-          <w:i/>
-          <w:iCs/>
-          <w:sz w:val="22"/>
-          <w:szCs w:val="22"/>
-          <w:lang w:val="es-ES"/>
-        </w:rPr>
-        <w:t>CfdiRelacionados</w:t>
-      </w:r>
-      <w:r>
-        <w:rPr>
-          <w:rFonts w:cs="Arial" w:ascii="Arial" w:hAnsi="Arial"/>
-          <w:b w:val="false"/>
-          <w:bCs w:val="false"/>
-          <w:i w:val="false"/>
-          <w:iCs w:val="false"/>
-          <w:sz w:val="22"/>
-          <w:szCs w:val="22"/>
-          <w:lang w:val="es-ES"/>
-        </w:rPr>
-        <w:t xml:space="preserve">, se debe tomar el valor del atributo </w:t>
-      </w:r>
-      <w:r>
-        <w:rPr>
-          <w:rFonts w:cs="Arial" w:ascii="Arial" w:hAnsi="Arial"/>
-          <w:b/>
-          <w:bCs/>
-          <w:i/>
-          <w:iCs/>
-          <w:sz w:val="22"/>
-          <w:szCs w:val="22"/>
-          <w:lang w:val="es-ES"/>
-        </w:rPr>
-        <w:t>TipoRelacion.</w:t>
-      </w:r>
-    </w:p>
-    <w:p>
-      <w:pPr>
-        <w:pStyle w:val="ListParagraph"/>
-        <w:numPr>
-          <w:ilvl w:val="1"/>
-          <w:numId w:val="21"/>
-        </w:numPr>
-        <w:spacing w:lineRule="auto" w:line="276" w:before="0" w:after="200"/>
-        <w:contextualSpacing/>
-        <w:jc w:val="both"/>
-        <w:rPr/>
-      </w:pPr>
-      <w:r>
-        <w:rPr>
-          <w:rFonts w:cs="Arial" w:ascii="Arial" w:hAnsi="Arial"/>
-          <w:b w:val="false"/>
-          <w:bCs w:val="false"/>
-          <w:i w:val="false"/>
-          <w:iCs w:val="false"/>
-          <w:sz w:val="22"/>
-          <w:szCs w:val="22"/>
-          <w:lang w:val="es-ES"/>
-        </w:rPr>
-        <w:t xml:space="preserve">Del registro </w:t>
-      </w:r>
-      <w:r>
-        <w:rPr>
-          <w:rFonts w:cs="Arial" w:ascii="Arial" w:hAnsi="Arial"/>
-          <w:b/>
-          <w:bCs/>
-          <w:i/>
-          <w:iCs/>
-          <w:sz w:val="22"/>
-          <w:szCs w:val="22"/>
-          <w:lang w:val="es-ES"/>
-        </w:rPr>
-        <w:t>CfdiRelacionados</w:t>
-      </w:r>
-      <w:r>
-        <w:rPr>
-          <w:rFonts w:cs="Arial" w:ascii="Arial" w:hAnsi="Arial"/>
-          <w:b w:val="false"/>
-          <w:bCs w:val="false"/>
-          <w:i w:val="false"/>
-          <w:iCs w:val="false"/>
-          <w:sz w:val="22"/>
-          <w:szCs w:val="22"/>
-          <w:lang w:val="es-ES"/>
-        </w:rPr>
-        <w:t xml:space="preserve">, se debe tomar el valor del atributo </w:t>
-      </w:r>
-      <w:r>
-        <w:rPr>
-          <w:rFonts w:cs="Arial" w:ascii="Arial" w:hAnsi="Arial"/>
-          <w:b/>
-          <w:bCs/>
-          <w:i/>
-          <w:iCs/>
-          <w:sz w:val="22"/>
-          <w:szCs w:val="22"/>
-          <w:lang w:val="es-ES"/>
-        </w:rPr>
-        <w:t xml:space="preserve">UUID </w:t>
-      </w:r>
-      <w:r>
-        <w:rPr>
-          <w:rFonts w:cs="Arial" w:ascii="Arial" w:hAnsi="Arial"/>
-          <w:b w:val="false"/>
-          <w:bCs w:val="false"/>
-          <w:i w:val="false"/>
-          <w:iCs w:val="false"/>
-          <w:sz w:val="22"/>
-          <w:szCs w:val="22"/>
-          <w:lang w:val="es-ES"/>
-        </w:rPr>
-        <w:t>(CFDI origen).</w:t>
       </w:r>
     </w:p>
     <w:p>
@@ -19850,7 +19998,7 @@
           <w:szCs w:val="22"/>
           <w:lang w:val="es-ES"/>
         </w:rPr>
-        <w:t xml:space="preserve"> la existencia del registro donde el valor del atributo </w:t>
+        <w:t xml:space="preserve"> (donde se almacenan los identificadores de os datos históricos), la existencia del registro donde el valor del atributo </w:t>
       </w:r>
       <w:r>
         <w:rPr>
@@ -19936,7 +20084,33 @@
           <w:szCs w:val="22"/>
           <w:lang w:val="es-ES"/>
         </w:rPr>
-        <w:t>En caso de que no exista el registro en la base de datos del CFDI origen, el CFDI de tipo Pago que se esta trabajando debe ser marcado para que no sea considerado en el cálculo, ya que no se cuentan con los insumos necesarios para la obtención del IVA Trasladado por concepto de Pago. Para cual se debe realizar lo siguiente:</w:t>
+        <w:t>En caso de que no exista el registro en la base de datos del CFDI origen, el CFDI de tipo Pago que se est</w:t>
+      </w:r>
+      <w:r>
+        <w:rPr>
+          <w:rFonts w:cs="Arial" w:ascii="Arial" w:hAnsi="Arial"/>
+          <w:b w:val="false"/>
+          <w:bCs w:val="false"/>
+          <w:i w:val="false"/>
+          <w:iCs w:val="false"/>
+          <w:sz w:val="22"/>
+          <w:szCs w:val="22"/>
+          <w:lang w:val="es-ES"/>
+        </w:rPr>
+        <w:t xml:space="preserve">á </w:t>
+      </w:r>
+      <w:r>
+        <w:rPr>
+          <w:rFonts w:cs="Arial" w:ascii="Arial" w:hAnsi="Arial"/>
+          <w:b w:val="false"/>
+          <w:bCs w:val="false"/>
+          <w:i w:val="false"/>
+          <w:iCs w:val="false"/>
+          <w:sz w:val="22"/>
+          <w:szCs w:val="22"/>
+          <w:lang w:val="es-ES"/>
+        </w:rPr>
+        <w:t>trabajando debe ser marcado para que no sea considerado en el cálculo, ya que no se cuentan con los insumos necesarios para la obtención del IVA Trasladado por concepto de Pago. Para cual se debe realizar lo siguiente:</w:t>
       </w:r>
     </w:p>
     <w:p>
@@ -20223,176 +20397,6 @@
           <w:szCs w:val="22"/>
           <w:lang w:val="es-ES"/>
         </w:rPr>
-        <w:t xml:space="preserve">TipoRelacion </w:t>
-      </w:r>
-      <w:r>
-        <w:rPr>
-          <w:rFonts w:cs="Arial" w:ascii="Arial" w:hAnsi="Arial"/>
-          <w:b w:val="false"/>
-          <w:bCs w:val="false"/>
-          <w:i w:val="false"/>
-          <w:iCs w:val="false"/>
-          <w:sz w:val="22"/>
-          <w:szCs w:val="22"/>
-          <w:lang w:val="es-ES"/>
-        </w:rPr>
-        <w:t xml:space="preserve">sea igual a </w:t>
-      </w:r>
-      <w:r>
-        <w:rPr>
-          <w:rFonts w:cs="Arial" w:ascii="Arial" w:hAnsi="Arial"/>
-          <w:b/>
-          <w:bCs/>
-          <w:i/>
-          <w:iCs/>
-          <w:sz w:val="22"/>
-          <w:szCs w:val="22"/>
-          <w:lang w:val="es-ES"/>
-        </w:rPr>
-        <w:t>04</w:t>
-      </w:r>
-      <w:r>
-        <w:rPr>
-          <w:rFonts w:cs="Arial" w:ascii="Arial" w:hAnsi="Arial"/>
-          <w:b w:val="false"/>
-          <w:bCs w:val="false"/>
-          <w:i w:val="false"/>
-          <w:iCs w:val="false"/>
-          <w:sz w:val="22"/>
-          <w:szCs w:val="22"/>
-          <w:lang w:val="es-ES"/>
-        </w:rPr>
-        <w:t xml:space="preserve"> (</w:t>
-      </w:r>
-      <w:r>
-        <w:rPr>
-          <w:rFonts w:cs="Arial" w:ascii="Arial" w:hAnsi="Arial"/>
-          <w:b w:val="false"/>
-          <w:bCs w:val="false"/>
-          <w:i w:val="false"/>
-          <w:iCs w:val="false"/>
-          <w:strike w:val="false"/>
-          <w:dstrike w:val="false"/>
-          <w:outline w:val="false"/>
-          <w:shadow w:val="false"/>
-          <w:color w:val="000000"/>
-          <w:sz w:val="22"/>
-          <w:szCs w:val="22"/>
-          <w:u w:val="none"/>
-          <w:em w:val="none"/>
-          <w:lang w:val="es-ES"/>
-        </w:rPr>
-        <w:t>Sustitución de los CFDI previos</w:t>
-      </w:r>
-      <w:r>
-        <w:rPr>
-          <w:rFonts w:cs="Arial" w:ascii="Arial" w:hAnsi="Arial"/>
-          <w:b w:val="false"/>
-          <w:bCs w:val="false"/>
-          <w:i w:val="false"/>
-          <w:iCs w:val="false"/>
-          <w:sz w:val="22"/>
-          <w:szCs w:val="22"/>
-          <w:lang w:val="es-ES"/>
-        </w:rPr>
-        <w:t xml:space="preserve">), </w:t>
-      </w:r>
-      <w:r>
-        <w:rPr>
-          <w:rFonts w:cs="Arial" w:ascii="Arial" w:hAnsi="Arial"/>
-          <w:b/>
-          <w:bCs/>
-          <w:i w:val="false"/>
-          <w:iCs w:val="false"/>
-          <w:sz w:val="22"/>
-          <w:szCs w:val="22"/>
-          <w:lang w:val="es-ES"/>
-        </w:rPr>
-        <w:t xml:space="preserve">08 </w:t>
-      </w:r>
-      <w:r>
-        <w:rPr>
-          <w:rFonts w:cs="Arial" w:ascii="Arial" w:hAnsi="Arial"/>
-          <w:b w:val="false"/>
-          <w:bCs w:val="false"/>
-          <w:i w:val="false"/>
-          <w:iCs w:val="false"/>
-          <w:sz w:val="22"/>
-          <w:szCs w:val="22"/>
-          <w:lang w:val="es-ES"/>
-        </w:rPr>
-        <w:t>(</w:t>
-      </w:r>
-      <w:r>
-        <w:rPr>
-          <w:rFonts w:cs="Arial" w:ascii="Arial" w:hAnsi="Arial"/>
-          <w:b w:val="false"/>
-          <w:bCs w:val="false"/>
-          <w:i w:val="false"/>
-          <w:iCs w:val="false"/>
-          <w:strike w:val="false"/>
-          <w:dstrike w:val="false"/>
-          <w:outline w:val="false"/>
-          <w:shadow w:val="false"/>
-          <w:color w:val="000000"/>
-          <w:sz w:val="22"/>
-          <w:szCs w:val="22"/>
-          <w:u w:val="none"/>
-          <w:em w:val="none"/>
-          <w:lang w:val="es-ES"/>
-        </w:rPr>
-        <w:t>Factura generada por pagos en parcialidades</w:t>
-      </w:r>
-      <w:r>
-        <w:rPr>
-          <w:rFonts w:cs="Arial" w:ascii="Arial" w:hAnsi="Arial"/>
-          <w:b w:val="false"/>
-          <w:bCs w:val="false"/>
-          <w:i w:val="false"/>
-          <w:iCs w:val="false"/>
-          <w:sz w:val="22"/>
-          <w:szCs w:val="22"/>
-          <w:lang w:val="es-ES"/>
-        </w:rPr>
-        <w:t xml:space="preserve">) o </w:t>
-      </w:r>
-      <w:r>
-        <w:rPr>
-          <w:rFonts w:cs="Arial" w:ascii="Arial" w:hAnsi="Arial"/>
-          <w:b/>
-          <w:bCs/>
-          <w:i w:val="false"/>
-          <w:iCs w:val="false"/>
-          <w:sz w:val="22"/>
-          <w:szCs w:val="22"/>
-          <w:lang w:val="es-ES"/>
-        </w:rPr>
-        <w:t>09</w:t>
-      </w:r>
-      <w:r>
-        <w:rPr>
-          <w:rFonts w:cs="Arial" w:ascii="Arial" w:hAnsi="Arial"/>
-          <w:b w:val="false"/>
-          <w:bCs w:val="false"/>
-          <w:i w:val="false"/>
-          <w:iCs w:val="false"/>
-          <w:sz w:val="22"/>
-          <w:szCs w:val="22"/>
-          <w:lang w:val="es-ES"/>
-        </w:rPr>
-        <w:t xml:space="preserve"> (pagos diferidos) y el valor obtenido del atributo </w:t>
-      </w:r>
-      <w:r>
-        <w:rPr>
-          <w:rFonts w:cs="Arial" w:ascii="Arial" w:hAnsi="Arial"/>
-          <w:b/>
-          <w:bCs/>
-          <w:i/>
-          <w:iCs/>
-          <w:sz w:val="22"/>
-          <w:szCs w:val="22"/>
-          <w:lang w:val="es-ES"/>
-        </w:rPr>
         <w:t xml:space="preserve">FechaPago </w:t>
       </w:r>
       <w:r>
@@ -20421,589 +20425,26 @@
         <w:jc w:val="both"/>
         <w:rPr/>
       </w:pPr>
-      <w:bookmarkStart w:id="1" w:name="__DdeLink__9125_3497997374"/>
-      <w:r>
-        <w:rPr>
-          <w:rFonts w:cs="Arial" w:ascii="Arial" w:hAnsi="Arial"/>
-          <w:b w:val="false"/>
-          <w:bCs w:val="false"/>
-          <w:i w:val="false"/>
-          <w:iCs w:val="false"/>
-          <w:sz w:val="22"/>
-          <w:szCs w:val="22"/>
-          <w:lang w:val="es-ES"/>
+      <w:r>
+        <w:rPr>
+          <w:rFonts w:eastAsia="Noto Sans CJK SC" w:cs="Arial" w:ascii="Arial" w:hAnsi="Arial"/>
+          <w:b w:val="false"/>
+          <w:bCs w:val="false"/>
+          <w:i w:val="false"/>
+          <w:iCs w:val="false"/>
+          <w:strike w:val="false"/>
+          <w:dstrike w:val="false"/>
+          <w:outline w:val="false"/>
+          <w:shadow w:val="false"/>
+          <w:color w:val="auto"/>
+          <w:kern w:val="2"/>
+          <w:sz w:val="22"/>
+          <w:szCs w:val="22"/>
+          <w:u w:val="none"/>
+          <w:em w:val="none"/>
+          <w:lang w:val="es-ES" w:eastAsia="zh-CN" w:bidi="hi-IN"/>
         </w:rPr>
         <w:t xml:space="preserve">En el caso de que el valor del atributo </w:t>
-      </w:r>
-      <w:r>
-        <w:rPr>
-          <w:rFonts w:cs="Arial" w:ascii="Arial" w:hAnsi="Arial"/>
-          <w:b/>
-          <w:bCs/>
-          <w:i/>
-          <w:iCs/>
-          <w:sz w:val="22"/>
-          <w:szCs w:val="22"/>
-          <w:lang w:val="es-ES"/>
-        </w:rPr>
-        <w:t xml:space="preserve">TipoRelacion </w:t>
-      </w:r>
-      <w:r>
-        <w:rPr>
-          <w:rFonts w:cs="Arial" w:ascii="Arial" w:hAnsi="Arial"/>
-          <w:b w:val="false"/>
-          <w:bCs w:val="false"/>
-          <w:i w:val="false"/>
-          <w:iCs w:val="false"/>
-          <w:sz w:val="22"/>
-          <w:szCs w:val="22"/>
-          <w:lang w:val="es-ES"/>
-        </w:rPr>
-        <w:t xml:space="preserve">sea igual a </w:t>
-      </w:r>
-      <w:r>
-        <w:rPr>
-          <w:rFonts w:cs="Arial" w:ascii="Arial" w:hAnsi="Arial"/>
-          <w:b/>
-          <w:bCs/>
-          <w:i/>
-          <w:iCs/>
-          <w:sz w:val="22"/>
-          <w:szCs w:val="22"/>
-          <w:lang w:val="es-ES"/>
-        </w:rPr>
-        <w:t>04</w:t>
-      </w:r>
-      <w:r>
-        <w:rPr>
-          <w:rFonts w:cs="Arial" w:ascii="Arial" w:hAnsi="Arial"/>
-          <w:b w:val="false"/>
-          <w:bCs w:val="false"/>
-          <w:i w:val="false"/>
-          <w:iCs w:val="false"/>
-          <w:sz w:val="22"/>
-          <w:szCs w:val="22"/>
-          <w:lang w:val="es-ES"/>
-        </w:rPr>
-        <w:t xml:space="preserve"> (</w:t>
-      </w:r>
-      <w:r>
-        <w:rPr>
-          <w:rFonts w:cs="Arial" w:ascii="Arial" w:hAnsi="Arial"/>
-          <w:b w:val="false"/>
-          <w:bCs w:val="false"/>
-          <w:i w:val="false"/>
-          <w:iCs w:val="false"/>
-          <w:strike w:val="false"/>
-          <w:dstrike w:val="false"/>
-          <w:outline w:val="false"/>
-          <w:shadow w:val="false"/>
-          <w:color w:val="000000"/>
-          <w:sz w:val="22"/>
-          <w:szCs w:val="22"/>
-          <w:u w:val="none"/>
-          <w:em w:val="none"/>
-          <w:lang w:val="es-ES"/>
-        </w:rPr>
-        <w:t>Sustitución de los CFDI previos</w:t>
-      </w:r>
-      <w:r>
-        <w:rPr>
-          <w:rFonts w:cs="Arial" w:ascii="Arial" w:hAnsi="Arial"/>
-          <w:b w:val="false"/>
-          <w:bCs w:val="false"/>
-          <w:i w:val="false"/>
-          <w:iCs w:val="false"/>
-          <w:sz w:val="22"/>
-          <w:szCs w:val="22"/>
-          <w:lang w:val="es-ES"/>
-        </w:rPr>
-        <w:t xml:space="preserve">) y el valor obtenido del atributo </w:t>
-      </w:r>
-      <w:r>
-        <w:rPr>
-          <w:rFonts w:cs="Arial" w:ascii="Arial" w:hAnsi="Arial"/>
-          <w:b/>
-          <w:bCs/>
-          <w:i/>
-          <w:iCs/>
-          <w:sz w:val="22"/>
-          <w:szCs w:val="22"/>
-          <w:lang w:val="es-ES"/>
-        </w:rPr>
-        <w:t xml:space="preserve">FechaPago </w:t>
-      </w:r>
-      <w:r>
-        <w:rPr>
-          <w:rFonts w:cs="Arial" w:ascii="Arial" w:hAnsi="Arial"/>
-          <w:b w:val="false"/>
-          <w:bCs w:val="false"/>
-          <w:i w:val="false"/>
-          <w:iCs w:val="false"/>
-          <w:sz w:val="22"/>
-          <w:szCs w:val="22"/>
-          <w:lang w:val="es-ES"/>
-        </w:rPr>
-        <w:t>se encuentre dentro del periodo que se está procesando, se debe realiza lo siguiente:</w:t>
-      </w:r>
-      <w:bookmarkEnd w:id="1"/>
-    </w:p>
-    <w:p>
-      <w:pPr>
-        <w:pStyle w:val="ListParagraph"/>
-        <w:numPr>
-          <w:ilvl w:val="1"/>
-          <w:numId w:val="21"/>
-        </w:numPr>
-        <w:spacing w:lineRule="auto" w:line="276" w:before="0" w:after="200"/>
-        <w:contextualSpacing/>
-        <w:jc w:val="both"/>
-        <w:rPr/>
-      </w:pPr>
-      <w:r>
-        <w:rPr>
-          <w:rFonts w:cs="Arial" w:ascii="Arial" w:hAnsi="Arial"/>
-          <w:b w:val="false"/>
-          <w:bCs w:val="false"/>
-          <w:i w:val="false"/>
-          <w:iCs w:val="false"/>
-          <w:sz w:val="22"/>
-          <w:szCs w:val="22"/>
-          <w:lang w:val="es-ES"/>
-        </w:rPr>
-        <w:t>Invalidar el CFDI que originó el pago, para que éste no se considera para la determinación del IVA.</w:t>
-      </w:r>
-    </w:p>
-    <w:p>
-      <w:pPr>
-        <w:pStyle w:val="ListParagraph"/>
-        <w:numPr>
-          <w:ilvl w:val="2"/>
-          <w:numId w:val="21"/>
-        </w:numPr>
-        <w:spacing w:lineRule="auto" w:line="276" w:before="0" w:after="200"/>
-        <w:contextualSpacing/>
-        <w:jc w:val="both"/>
-        <w:rPr/>
-      </w:pPr>
-      <w:r>
-        <w:rPr>
-          <w:rFonts w:cs="Arial" w:ascii="Arial" w:hAnsi="Arial"/>
-          <w:b w:val="false"/>
-          <w:bCs w:val="false"/>
-          <w:i w:val="false"/>
-          <w:iCs w:val="false"/>
-          <w:sz w:val="22"/>
-          <w:szCs w:val="22"/>
-          <w:lang w:val="es-ES"/>
-        </w:rPr>
-        <w:t xml:space="preserve">Se debe ejecutar una </w:t>
-      </w:r>
-      <w:r>
-        <w:rPr>
-          <w:rFonts w:eastAsia="Noto Sans CJK SC" w:cs="Arial" w:ascii="Arial" w:hAnsi="Arial"/>
-          <w:b w:val="false"/>
-          <w:bCs w:val="false"/>
-          <w:i w:val="false"/>
-          <w:iCs w:val="false"/>
-          <w:color w:val="auto"/>
-          <w:kern w:val="2"/>
-          <w:sz w:val="22"/>
-          <w:szCs w:val="22"/>
-          <w:lang w:val="es-ES" w:eastAsia="zh-CN" w:bidi="hi-IN"/>
-        </w:rPr>
-        <w:t xml:space="preserve">consulta dentro de la base de datos y actualizar el campo </w:t>
-      </w:r>
-      <w:r>
-        <w:rPr>
-          <w:rFonts w:eastAsia="Noto Sans CJK SC" w:cs="Arial" w:ascii="Arial" w:hAnsi="Arial"/>
-          <w:b/>
-          <w:bCs/>
-          <w:i/>
-          <w:iCs/>
-          <w:strike w:val="false"/>
-          <w:dstrike w:val="false"/>
-          <w:outline w:val="false"/>
-          <w:shadow w:val="false"/>
-          <w:color w:val="auto"/>
-          <w:kern w:val="2"/>
-          <w:sz w:val="22"/>
-          <w:szCs w:val="22"/>
-          <w:u w:val="none"/>
-          <w:em w:val="none"/>
-          <w:lang w:val="es-ES" w:eastAsia="zh-CN" w:bidi="hi-IN"/>
-        </w:rPr>
-        <w:t>IS_VALID</w:t>
-      </w:r>
-      <w:r>
-        <w:rPr>
-          <w:rFonts w:eastAsia="Noto Sans CJK SC" w:cs="Arial" w:ascii="Arial" w:hAnsi="Arial"/>
-          <w:b w:val="false"/>
-          <w:bCs w:val="false"/>
-          <w:i w:val="false"/>
-          <w:iCs w:val="false"/>
-          <w:strike w:val="false"/>
-          <w:dstrike w:val="false"/>
-          <w:outline w:val="false"/>
-          <w:shadow w:val="false"/>
-          <w:color w:val="auto"/>
-          <w:kern w:val="2"/>
-          <w:sz w:val="22"/>
-          <w:szCs w:val="22"/>
-          <w:u w:val="none"/>
-          <w:em w:val="none"/>
-          <w:lang w:val="es-ES" w:eastAsia="zh-CN" w:bidi="hi-IN"/>
-        </w:rPr>
-        <w:t xml:space="preserve"> con el valor </w:t>
-      </w:r>
-      <w:r>
-        <w:rPr>
-          <w:rFonts w:eastAsia="Noto Sans CJK SC" w:cs="Arial" w:ascii="Arial" w:hAnsi="Arial"/>
-          <w:b/>
-          <w:bCs/>
-          <w:i w:val="false"/>
-          <w:iCs w:val="false"/>
-          <w:strike w:val="false"/>
-          <w:dstrike w:val="false"/>
-          <w:outline w:val="false"/>
-          <w:shadow w:val="false"/>
-          <w:color w:val="auto"/>
-          <w:kern w:val="2"/>
-          <w:sz w:val="22"/>
-          <w:szCs w:val="22"/>
-          <w:u w:val="none"/>
-          <w:em w:val="none"/>
-          <w:lang w:val="es-ES" w:eastAsia="zh-CN" w:bidi="hi-IN"/>
-        </w:rPr>
-        <w:t>0</w:t>
-      </w:r>
-      <w:r>
-        <w:rPr>
-          <w:rFonts w:eastAsia="Noto Sans CJK SC" w:cs="Arial" w:ascii="Arial" w:hAnsi="Arial"/>
-          <w:b w:val="false"/>
-          <w:bCs w:val="false"/>
-          <w:i w:val="false"/>
-          <w:iCs w:val="false"/>
-          <w:strike w:val="false"/>
-          <w:dstrike w:val="false"/>
-          <w:outline w:val="false"/>
-          <w:shadow w:val="false"/>
-          <w:color w:val="auto"/>
-          <w:kern w:val="2"/>
-          <w:sz w:val="22"/>
-          <w:szCs w:val="22"/>
-          <w:u w:val="none"/>
-          <w:em w:val="none"/>
-          <w:lang w:val="es-ES" w:eastAsia="zh-CN" w:bidi="hi-IN"/>
-        </w:rPr>
-        <w:t xml:space="preserve">, donde el campo </w:t>
-      </w:r>
-      <w:r>
-        <w:rPr>
-          <w:rFonts w:eastAsia="Noto Sans CJK SC" w:cs="Arial" w:ascii="Arial" w:hAnsi="Arial"/>
-          <w:b/>
-          <w:bCs/>
-          <w:i/>
-          <w:iCs/>
-          <w:strike w:val="false"/>
-          <w:dstrike w:val="false"/>
-          <w:outline w:val="false"/>
-          <w:shadow w:val="false"/>
-          <w:color w:val="auto"/>
-          <w:kern w:val="2"/>
-          <w:sz w:val="22"/>
-          <w:szCs w:val="22"/>
-          <w:u w:val="none"/>
-          <w:em w:val="none"/>
-          <w:lang w:val="es-ES" w:eastAsia="zh-CN" w:bidi="hi-IN"/>
-        </w:rPr>
-        <w:t>UUID_CFDI</w:t>
-      </w:r>
-      <w:r>
-        <w:rPr>
-          <w:rFonts w:eastAsia="Noto Sans CJK SC" w:cs="Arial" w:ascii="Arial" w:hAnsi="Arial"/>
-          <w:b w:val="false"/>
-          <w:bCs w:val="false"/>
-          <w:i w:val="false"/>
-          <w:iCs w:val="false"/>
-          <w:strike w:val="false"/>
-          <w:dstrike w:val="false"/>
-          <w:outline w:val="false"/>
-          <w:shadow w:val="false"/>
-          <w:color w:val="auto"/>
-          <w:kern w:val="2"/>
-          <w:sz w:val="22"/>
-          <w:szCs w:val="22"/>
-          <w:u w:val="none"/>
-          <w:em w:val="none"/>
-          <w:lang w:val="es-ES" w:eastAsia="zh-CN" w:bidi="hi-IN"/>
-        </w:rPr>
-        <w:t xml:space="preserve">  (Identificador Único de CFDI) sea igual al valor obtenido del </w:t>
-      </w:r>
-      <w:r>
-        <w:rPr>
-          <w:rFonts w:eastAsia="Noto Sans CJK SC" w:cs="Arial" w:ascii="Arial" w:hAnsi="Arial"/>
-          <w:b w:val="false"/>
-          <w:bCs w:val="false"/>
-          <w:i/>
-          <w:iCs/>
-          <w:strike w:val="false"/>
-          <w:dstrike w:val="false"/>
-          <w:outline w:val="false"/>
-          <w:shadow w:val="false"/>
-          <w:color w:val="auto"/>
-          <w:kern w:val="2"/>
-          <w:sz w:val="22"/>
-          <w:szCs w:val="22"/>
-          <w:u w:val="none"/>
-          <w:em w:val="none"/>
-          <w:lang w:val="es-ES" w:eastAsia="zh-CN" w:bidi="hi-IN"/>
-        </w:rPr>
-        <w:t xml:space="preserve">atributo </w:t>
-      </w:r>
-      <w:r>
-        <w:rPr>
-          <w:rFonts w:eastAsia="Noto Sans CJK SC" w:cs="Arial" w:ascii="Arial" w:hAnsi="Arial"/>
-          <w:b/>
-          <w:bCs/>
-          <w:i/>
-          <w:iCs/>
-          <w:strike w:val="false"/>
-          <w:dstrike w:val="false"/>
-          <w:outline w:val="false"/>
-          <w:shadow w:val="false"/>
-          <w:color w:val="auto"/>
-          <w:kern w:val="2"/>
-          <w:sz w:val="22"/>
-          <w:szCs w:val="22"/>
-          <w:u w:val="none"/>
-          <w:em w:val="none"/>
-          <w:lang w:val="es-ES" w:eastAsia="zh-CN" w:bidi="hi-IN"/>
-        </w:rPr>
-        <w:t>UUID</w:t>
-      </w:r>
-      <w:r>
-        <w:rPr>
-          <w:rFonts w:eastAsia="Noto Sans CJK SC" w:cs="Arial" w:ascii="Arial" w:hAnsi="Arial"/>
-          <w:b w:val="false"/>
-          <w:bCs w:val="false"/>
-          <w:i w:val="false"/>
-          <w:iCs w:val="false"/>
-          <w:strike w:val="false"/>
-          <w:dstrike w:val="false"/>
-          <w:outline w:val="false"/>
-          <w:shadow w:val="false"/>
-          <w:color w:val="auto"/>
-          <w:kern w:val="2"/>
-          <w:sz w:val="22"/>
-          <w:szCs w:val="22"/>
-          <w:u w:val="none"/>
-          <w:em w:val="none"/>
-          <w:lang w:val="es-ES" w:eastAsia="zh-CN" w:bidi="hi-IN"/>
-        </w:rPr>
-        <w:t>.</w:t>
-      </w:r>
-    </w:p>
-    <w:p>
-      <w:pPr>
-        <w:pStyle w:val="ListParagraph"/>
-        <w:numPr>
-          <w:ilvl w:val="0"/>
-          <w:numId w:val="21"/>
-        </w:numPr>
-        <w:spacing w:lineRule="auto" w:line="276" w:before="0" w:after="200"/>
-        <w:contextualSpacing/>
-        <w:jc w:val="both"/>
-        <w:rPr/>
-      </w:pPr>
-      <w:r>
-        <w:rPr>
-          <w:rFonts w:eastAsia="Noto Sans CJK SC" w:cs="Arial" w:ascii="Arial" w:hAnsi="Arial"/>
-          <w:b w:val="false"/>
-          <w:bCs w:val="false"/>
-          <w:i w:val="false"/>
-          <w:iCs w:val="false"/>
-          <w:strike w:val="false"/>
-          <w:dstrike w:val="false"/>
-          <w:outline w:val="false"/>
-          <w:shadow w:val="false"/>
-          <w:color w:val="auto"/>
-          <w:kern w:val="2"/>
-          <w:sz w:val="22"/>
-          <w:szCs w:val="22"/>
-          <w:u w:val="none"/>
-          <w:em w:val="none"/>
-          <w:lang w:val="es-ES" w:eastAsia="zh-CN" w:bidi="hi-IN"/>
-        </w:rPr>
-        <w:t xml:space="preserve">En el caso de que el valor del atributo </w:t>
-      </w:r>
-      <w:r>
-        <w:rPr>
-          <w:rFonts w:eastAsia="Noto Sans CJK SC" w:cs="Arial" w:ascii="Arial" w:hAnsi="Arial"/>
-          <w:b/>
-          <w:bCs/>
-          <w:i/>
-          <w:iCs/>
-          <w:strike w:val="false"/>
-          <w:dstrike w:val="false"/>
-          <w:outline w:val="false"/>
-          <w:shadow w:val="false"/>
-          <w:color w:val="auto"/>
-          <w:kern w:val="2"/>
-          <w:sz w:val="22"/>
-          <w:szCs w:val="22"/>
-          <w:u w:val="none"/>
-          <w:em w:val="none"/>
-          <w:lang w:val="es-ES" w:eastAsia="zh-CN" w:bidi="hi-IN"/>
-        </w:rPr>
-        <w:t xml:space="preserve">TipoRelacion </w:t>
-      </w:r>
-      <w:r>
-        <w:rPr>
-          <w:rFonts w:eastAsia="Noto Sans CJK SC" w:cs="Arial" w:ascii="Arial" w:hAnsi="Arial"/>
-          <w:b w:val="false"/>
-          <w:bCs w:val="false"/>
-          <w:i w:val="false"/>
-          <w:iCs w:val="false"/>
-          <w:strike w:val="false"/>
-          <w:dstrike w:val="false"/>
-          <w:outline w:val="false"/>
-          <w:shadow w:val="false"/>
-          <w:color w:val="auto"/>
-          <w:kern w:val="2"/>
-          <w:sz w:val="22"/>
-          <w:szCs w:val="22"/>
-          <w:u w:val="none"/>
-          <w:em w:val="none"/>
-          <w:lang w:val="es-ES" w:eastAsia="zh-CN" w:bidi="hi-IN"/>
-        </w:rPr>
-        <w:t xml:space="preserve">sea igual a </w:t>
-      </w:r>
-      <w:r>
-        <w:rPr>
-          <w:rFonts w:eastAsia="Noto Sans CJK SC" w:cs="Arial" w:ascii="Arial" w:hAnsi="Arial"/>
-          <w:b/>
-          <w:bCs/>
-          <w:i/>
-          <w:iCs/>
-          <w:strike w:val="false"/>
-          <w:dstrike w:val="false"/>
-          <w:outline w:val="false"/>
-          <w:shadow w:val="false"/>
-          <w:color w:val="auto"/>
-          <w:kern w:val="2"/>
-          <w:sz w:val="22"/>
-          <w:szCs w:val="22"/>
-          <w:u w:val="none"/>
-          <w:em w:val="none"/>
-          <w:lang w:val="es-ES" w:eastAsia="zh-CN" w:bidi="hi-IN"/>
-        </w:rPr>
-        <w:t>04</w:t>
-      </w:r>
-      <w:r>
-        <w:rPr>
-          <w:rFonts w:eastAsia="Noto Sans CJK SC" w:cs="Arial" w:ascii="Arial" w:hAnsi="Arial"/>
-          <w:b w:val="false"/>
-          <w:bCs w:val="false"/>
-          <w:i w:val="false"/>
-          <w:iCs w:val="false"/>
-          <w:strike w:val="false"/>
-          <w:dstrike w:val="false"/>
-          <w:outline w:val="false"/>
-          <w:shadow w:val="false"/>
-          <w:color w:val="auto"/>
-          <w:kern w:val="2"/>
-          <w:sz w:val="22"/>
-          <w:szCs w:val="22"/>
-          <w:u w:val="none"/>
-          <w:em w:val="none"/>
-          <w:lang w:val="es-ES" w:eastAsia="zh-CN" w:bidi="hi-IN"/>
-        </w:rPr>
-        <w:t xml:space="preserve"> ,</w:t>
-      </w:r>
-      <w:r>
-        <w:rPr>
-          <w:rFonts w:eastAsia="Noto Sans CJK SC" w:cs="Arial" w:ascii="Arial" w:hAnsi="Arial"/>
-          <w:b/>
-          <w:bCs/>
-          <w:i/>
-          <w:iCs/>
-          <w:strike w:val="false"/>
-          <w:dstrike w:val="false"/>
-          <w:outline w:val="false"/>
-          <w:shadow w:val="false"/>
-          <w:color w:val="auto"/>
-          <w:kern w:val="2"/>
-          <w:sz w:val="22"/>
-          <w:szCs w:val="22"/>
-          <w:u w:val="none"/>
-          <w:em w:val="none"/>
-          <w:lang w:val="es-ES" w:eastAsia="zh-CN" w:bidi="hi-IN"/>
-        </w:rPr>
-        <w:t>08</w:t>
-      </w:r>
-      <w:r>
-        <w:rPr>
-          <w:rFonts w:eastAsia="Noto Sans CJK SC" w:cs="Arial" w:ascii="Arial" w:hAnsi="Arial"/>
-          <w:b w:val="false"/>
-          <w:bCs w:val="false"/>
-          <w:i w:val="false"/>
-          <w:iCs w:val="false"/>
-          <w:strike w:val="false"/>
-          <w:dstrike w:val="false"/>
-          <w:outline w:val="false"/>
-          <w:shadow w:val="false"/>
-          <w:color w:val="auto"/>
-          <w:kern w:val="2"/>
-          <w:sz w:val="22"/>
-          <w:szCs w:val="22"/>
-          <w:u w:val="none"/>
-          <w:em w:val="none"/>
-          <w:lang w:val="es-ES" w:eastAsia="zh-CN" w:bidi="hi-IN"/>
-        </w:rPr>
-        <w:t xml:space="preserve"> o </w:t>
-      </w:r>
-      <w:r>
-        <w:rPr>
-          <w:rFonts w:eastAsia="Noto Sans CJK SC" w:cs="Arial" w:ascii="Arial" w:hAnsi="Arial"/>
-          <w:b/>
-          <w:bCs/>
-          <w:i/>
-          <w:iCs/>
-          <w:strike w:val="false"/>
-          <w:dstrike w:val="false"/>
-          <w:outline w:val="false"/>
-          <w:shadow w:val="false"/>
-          <w:color w:val="auto"/>
-          <w:kern w:val="2"/>
-          <w:sz w:val="22"/>
-          <w:szCs w:val="22"/>
-          <w:u w:val="none"/>
-          <w:em w:val="none"/>
-          <w:lang w:val="es-ES" w:eastAsia="zh-CN" w:bidi="hi-IN"/>
-        </w:rPr>
-        <w:t>09</w:t>
-      </w:r>
-      <w:r>
-        <w:rPr>
-          <w:rFonts w:eastAsia="Noto Sans CJK SC" w:cs="Arial" w:ascii="Arial" w:hAnsi="Arial"/>
-          <w:b w:val="false"/>
-          <w:bCs w:val="false"/>
-          <w:i w:val="false"/>
-          <w:iCs w:val="false"/>
-          <w:strike w:val="false"/>
-          <w:dstrike w:val="false"/>
-          <w:outline w:val="false"/>
-          <w:shadow w:val="false"/>
-          <w:color w:val="auto"/>
-          <w:kern w:val="2"/>
-          <w:sz w:val="22"/>
-          <w:szCs w:val="22"/>
-          <w:u w:val="none"/>
-          <w:em w:val="none"/>
-          <w:lang w:val="es-ES" w:eastAsia="zh-CN" w:bidi="hi-IN"/>
-        </w:rPr>
-        <w:t xml:space="preserve"> y el valor obtenido del atributo </w:t>
       </w:r>
       <w:r>
         <w:rPr>
@@ -21121,7 +20562,7 @@
           <w:em w:val="none"/>
           <w:lang w:val="es-ES" w:eastAsia="zh-CN" w:bidi="hi-IN"/>
         </w:rPr>
-        <w:t>, se debe obtener el valor del atributo correspondiente al folio del CFDI tipo pago origen de la operación y se debe realizar lo siguiente:</w:t>
+        <w:t>, se debe obtener el valor del atributo correspondiente al UUID del CFDI tipo pago origen de la operación y se debe realizar lo siguiente:</w:t>
       </w:r>
     </w:p>
     <w:p>
@@ -21294,7 +20735,7 @@
           <w:em w:val="none"/>
           <w:lang w:val="es-ES" w:eastAsia="zh-CN" w:bidi="hi-IN"/>
         </w:rPr>
-        <w:t xml:space="preserve">Del registro </w:t>
+        <w:t xml:space="preserve">En el CFDI origen consultado, del registro </w:t>
       </w:r>
       <w:r>
         <w:rPr>
@@ -22322,7 +21763,7 @@
                   </pic:nvPicPr>
                   <pic:blipFill>
                     <a:blip r:embed="rId7"/>
-                    <a:srcRect l="20357" t="36442" r="49379" b="49619"/>
+                    <a:srcRect l="20357" t="36442" r="49391" b="49619"/>
                     <a:stretch>
                       <a:fillRect/>
                     </a:stretch>
@@ -22560,7 +22001,7 @@
                   </pic:nvPicPr>
                   <pic:blipFill>
                     <a:blip r:embed="rId8"/>
-                    <a:srcRect l="18257" t="86116" r="42538" b="6807"/>
+                    <a:srcRect l="18257" t="86137" r="42546" b="6807"/>
                     <a:stretch>
                       <a:fillRect/>
                     </a:stretch>
@@ -22621,7 +22062,7 @@
                   </pic:nvPicPr>
                   <pic:blipFill>
                     <a:blip r:embed="rId9"/>
-                    <a:srcRect l="19015" t="72174" r="60638" b="20694"/>
+                    <a:srcRect l="19015" t="72191" r="60650" b="20694"/>
                     <a:stretch>
                       <a:fillRect/>
                     </a:stretch>
@@ -23010,7 +22451,7 @@
                   </pic:nvPicPr>
                   <pic:blipFill>
                     <a:blip r:embed="rId10"/>
-                    <a:srcRect l="31899" t="53004" r="27786" b="34619"/>
+                    <a:srcRect l="31908" t="53004" r="27786" b="34619"/>
                     <a:stretch>
                       <a:fillRect/>
                     </a:stretch>
@@ -33271,6 +32712,384 @@
       <w:rFonts w:cs="OpenSymbol"/>
     </w:rPr>
   </w:style>
+  <w:style w:type="character" w:styleId="ListLabel794">
+    <w:name w:val="ListLabel 794"/>
+    <w:qFormat/>
+    <w:rPr>
+      <w:rFonts w:cs="OpenSymbol"/>
+    </w:rPr>
+  </w:style>
+  <w:style w:type="character" w:styleId="ListLabel795">
+    <w:name w:val="ListLabel 795"/>
+    <w:qFormat/>
+    <w:rPr>
+      <w:rFonts w:cs="OpenSymbol"/>
+    </w:rPr>
+  </w:style>
+  <w:style w:type="character" w:styleId="ListLabel796">
+    <w:name w:val="ListLabel 796"/>
+    <w:qFormat/>
+    <w:rPr>
+      <w:rFonts w:cs="OpenSymbol"/>
+    </w:rPr>
+  </w:style>
+  <w:style w:type="character" w:styleId="ListLabel797">
+    <w:name w:val="ListLabel 797"/>
+    <w:qFormat/>
+    <w:rPr>
+      <w:rFonts w:cs="OpenSymbol"/>
+    </w:rPr>
+  </w:style>
+  <w:style w:type="character" w:styleId="ListLabel798">
+    <w:name w:val="ListLabel 798"/>
+    <w:qFormat/>
+    <w:rPr>
+      <w:rFonts w:cs="OpenSymbol"/>
+    </w:rPr>
+  </w:style>
+  <w:style w:type="character" w:styleId="ListLabel799">
+    <w:name w:val="ListLabel 799"/>
+    <w:qFormat/>
+    <w:rPr>
+      <w:rFonts w:cs="OpenSymbol"/>
+    </w:rPr>
+  </w:style>
+  <w:style w:type="character" w:styleId="ListLabel800">
+    <w:name w:val="ListLabel 800"/>
+    <w:qFormat/>
+    <w:rPr>
+      <w:rFonts w:cs="OpenSymbol"/>
+    </w:rPr>
+  </w:style>
+  <w:style w:type="character" w:styleId="ListLabel801">
+    <w:name w:val="ListLabel 801"/>
+    <w:qFormat/>
+    <w:rPr>
+      <w:rFonts w:cs="OpenSymbol"/>
+    </w:rPr>
+  </w:style>
+  <w:style w:type="character" w:styleId="ListLabel802">
+    <w:name w:val="ListLabel 802"/>
+    <w:qFormat/>
+    <w:rPr>
+      <w:rFonts w:cs="OpenSymbol"/>
+    </w:rPr>
+  </w:style>
+  <w:style w:type="character" w:styleId="ListLabel803">
+    <w:name w:val="ListLabel 803"/>
+    <w:qFormat/>
+    <w:rPr>
+      <w:rFonts w:cs="OpenSymbol"/>
+    </w:rPr>
+  </w:style>
+  <w:style w:type="character" w:styleId="ListLabel804">
+    <w:name w:val="ListLabel 804"/>
+    <w:qFormat/>
+    <w:rPr>
+      <w:rFonts w:cs="OpenSymbol"/>
+    </w:rPr>
+  </w:style>
+  <w:style w:type="character" w:styleId="ListLabel805">
+    <w:name w:val="ListLabel 805"/>
+    <w:qFormat/>
+    <w:rPr>
+      <w:rFonts w:cs="OpenSymbol"/>
+    </w:rPr>
+  </w:style>
+  <w:style w:type="character" w:styleId="ListLabel806">
+    <w:name w:val="ListLabel 806"/>
+    <w:qFormat/>
+    <w:rPr>
+      <w:rFonts w:cs="OpenSymbol"/>
+    </w:rPr>
+  </w:style>
+  <w:style w:type="character" w:styleId="ListLabel807">
+    <w:name w:val="ListLabel 807"/>
+    <w:qFormat/>
+    <w:rPr>
+      <w:rFonts w:cs="OpenSymbol"/>
+    </w:rPr>
+  </w:style>
+  <w:style w:type="character" w:styleId="ListLabel808">
+    <w:name w:val="ListLabel 808"/>
+    <w:qFormat/>
+    <w:rPr>
+      <w:rFonts w:cs="OpenSymbol"/>
+    </w:rPr>
+  </w:style>
+  <w:style w:type="character" w:styleId="ListLabel809">
+    <w:name w:val="ListLabel 809"/>
+    <w:qFormat/>
+    <w:rPr>
+      <w:rFonts w:cs="OpenSymbol"/>
+    </w:rPr>
+  </w:style>
+  <w:style w:type="character" w:styleId="ListLabel810">
+    <w:name w:val="ListLabel 810"/>
+    <w:qFormat/>
+    <w:rPr>
+      <w:rFonts w:cs="OpenSymbol"/>
+    </w:rPr>
+  </w:style>
+  <w:style w:type="character" w:styleId="ListLabel811">
+    <w:name w:val="ListLabel 811"/>
+    <w:qFormat/>
+    <w:rPr>
+      <w:rFonts w:cs="OpenSymbol"/>
+    </w:rPr>
+  </w:style>
+  <w:style w:type="character" w:styleId="ListLabel812">
+    <w:name w:val="ListLabel 812"/>
+    <w:qFormat/>
+    <w:rPr>
+      <w:rFonts w:cs="OpenSymbol"/>
+    </w:rPr>
+  </w:style>
+  <w:style w:type="character" w:styleId="ListLabel813">
+    <w:name w:val="ListLabel 813"/>
+    <w:qFormat/>
+    <w:rPr>
+      <w:rFonts w:cs="OpenSymbol"/>
+    </w:rPr>
+  </w:style>
+  <w:style w:type="character" w:styleId="ListLabel814">
+    <w:name w:val="ListLabel 814"/>
+    <w:qFormat/>
+    <w:rPr>
+      <w:rFonts w:cs="OpenSymbol"/>
+    </w:rPr>
+  </w:style>
+  <w:style w:type="character" w:styleId="ListLabel815">
+    <w:name w:val="ListLabel 815"/>
+    <w:qFormat/>
+    <w:rPr>
+      <w:rFonts w:cs="OpenSymbol"/>
+    </w:rPr>
+  </w:style>
+  <w:style w:type="character" w:styleId="ListLabel816">
+    <w:name w:val="ListLabel 816"/>
+    <w:qFormat/>
+    <w:rPr>
+      <w:rFonts w:cs="OpenSymbol"/>
+    </w:rPr>
+  </w:style>
+  <w:style w:type="character" w:styleId="ListLabel817">
+    <w:name w:val="ListLabel 817"/>
+    <w:qFormat/>
+    <w:rPr>
+      <w:rFonts w:cs="OpenSymbol"/>
+    </w:rPr>
+  </w:style>
+  <w:style w:type="character" w:styleId="ListLabel818">
+    <w:name w:val="ListLabel 818"/>
+    <w:qFormat/>
+    <w:rPr>
+      <w:rFonts w:cs="OpenSymbol"/>
+    </w:rPr>
+  </w:style>
+  <w:style w:type="character" w:styleId="ListLabel819">
+    <w:name w:val="ListLabel 819"/>
+    <w:qFormat/>
+    <w:rPr>
+      <w:rFonts w:cs="OpenSymbol"/>
+    </w:rPr>
+  </w:style>
+  <w:style w:type="character" w:styleId="ListLabel820">
+    <w:name w:val="ListLabel 820"/>
+    <w:qFormat/>
+    <w:rPr>
+      <w:rFonts w:cs="OpenSymbol"/>
+    </w:rPr>
+  </w:style>
+  <w:style w:type="character" w:styleId="ListLabel821">
+    <w:name w:val="ListLabel 821"/>
+    <w:qFormat/>
+    <w:rPr>
+      <w:rFonts w:cs="OpenSymbol"/>
+    </w:rPr>
+  </w:style>
+  <w:style w:type="character" w:styleId="ListLabel822">
+    <w:name w:val="ListLabel 822"/>
+    <w:qFormat/>
+    <w:rPr>
+      <w:rFonts w:cs="OpenSymbol"/>
+    </w:rPr>
+  </w:style>
+  <w:style w:type="character" w:styleId="ListLabel823">
+    <w:name w:val="ListLabel 823"/>
+    <w:qFormat/>
+    <w:rPr>
+      <w:rFonts w:cs="OpenSymbol"/>
+    </w:rPr>
+  </w:style>
+  <w:style w:type="character" w:styleId="ListLabel824">
+    <w:name w:val="ListLabel 824"/>
+    <w:qFormat/>
+    <w:rPr>
+      <w:rFonts w:cs="OpenSymbol"/>
+    </w:rPr>
+  </w:style>
+  <w:style w:type="character" w:styleId="ListLabel825">
+    <w:name w:val="ListLabel 825"/>
+    <w:qFormat/>
+    <w:rPr>
+      <w:rFonts w:cs="OpenSymbol"/>
+    </w:rPr>
+  </w:style>
+  <w:style w:type="character" w:styleId="ListLabel826">
+    <w:name w:val="ListLabel 826"/>
+    <w:qFormat/>
+    <w:rPr>
+      <w:rFonts w:cs="OpenSymbol"/>
+    </w:rPr>
+  </w:style>
+  <w:style w:type="character" w:styleId="ListLabel827">
+    <w:name w:val="ListLabel 827"/>
+    <w:qFormat/>
+    <w:rPr>
+      <w:rFonts w:cs="OpenSymbol"/>
+    </w:rPr>
+  </w:style>
+  <w:style w:type="character" w:styleId="ListLabel828">
+    <w:name w:val="ListLabel 828"/>
+    <w:qFormat/>
+    <w:rPr>
+      <w:rFonts w:cs="OpenSymbol"/>
+    </w:rPr>
+  </w:style>
+  <w:style w:type="character" w:styleId="ListLabel829">
+    <w:name w:val="ListLabel 829"/>
+    <w:qFormat/>
+    <w:rPr>
+      <w:rFonts w:cs="OpenSymbol"/>
+    </w:rPr>
+  </w:style>
+  <w:style w:type="character" w:styleId="ListLabel830">
+    <w:name w:val="ListLabel 830"/>
+    <w:qFormat/>
+    <w:rPr>
+      <w:rFonts w:cs="OpenSymbol"/>
+    </w:rPr>
+  </w:style>
+  <w:style w:type="character" w:styleId="ListLabel831">
+    <w:name w:val="ListLabel 831"/>
+    <w:qFormat/>
+    <w:rPr>
+      <w:rFonts w:cs="OpenSymbol"/>
+    </w:rPr>
+  </w:style>
+  <w:style w:type="character" w:styleId="ListLabel832">
+    <w:name w:val="ListLabel 832"/>
+    <w:qFormat/>
+    <w:rPr>
+      <w:rFonts w:cs="OpenSymbol"/>
+    </w:rPr>
+  </w:style>
+  <w:style w:type="character" w:styleId="ListLabel833">
+    <w:name w:val="ListLabel 833"/>
+    <w:qFormat/>
+    <w:rPr>
+      <w:rFonts w:cs="OpenSymbol"/>
+    </w:rPr>
+  </w:style>
+  <w:style w:type="character" w:styleId="ListLabel834">
+    <w:name w:val="ListLabel 834"/>
+    <w:qFormat/>
+    <w:rPr>
+      <w:rFonts w:cs="OpenSymbol"/>
+    </w:rPr>
+  </w:style>
+  <w:style w:type="character" w:styleId="ListLabel835">
+    <w:name w:val="ListLabel 835"/>
+    <w:qFormat/>
+    <w:rPr>
+      <w:rFonts w:cs="OpenSymbol"/>
+    </w:rPr>
+  </w:style>
+  <w:style w:type="character" w:styleId="ListLabel836">
+    <w:name w:val="ListLabel 836"/>
+    <w:qFormat/>
+    <w:rPr>
+      <w:rFonts w:cs="OpenSymbol"/>
+    </w:rPr>
+  </w:style>
+  <w:style w:type="character" w:styleId="ListLabel837">
+    <w:name w:val="ListLabel 837"/>
+    <w:qFormat/>
+    <w:rPr>
+      <w:rFonts w:cs="OpenSymbol"/>
+    </w:rPr>
+  </w:style>
+  <w:style w:type="character" w:styleId="ListLabel838">
+    <w:name w:val="ListLabel 838"/>
+    <w:qFormat/>
+    <w:rPr>
+      <w:rFonts w:cs="OpenSymbol"/>
+    </w:rPr>
+  </w:style>
+  <w:style w:type="character" w:styleId="ListLabel839">
+    <w:name w:val="ListLabel 839"/>
+    <w:qFormat/>
+    <w:rPr>
+      <w:rFonts w:cs="OpenSymbol"/>
+    </w:rPr>
+  </w:style>
+  <w:style w:type="character" w:styleId="ListLabel840">
+    <w:name w:val="ListLabel 840"/>
+    <w:qFormat/>
+    <w:rPr>
+      <w:rFonts w:cs="OpenSymbol"/>
+    </w:rPr>
+  </w:style>
+  <w:style w:type="character" w:styleId="ListLabel841">
+    <w:name w:val="ListLabel 841"/>
+    <w:qFormat/>
+    <w:rPr>
+      <w:rFonts w:cs="OpenSymbol"/>
+    </w:rPr>
+  </w:style>
+  <w:style w:type="character" w:styleId="ListLabel842">
+    <w:name w:val="ListLabel 842"/>
+    <w:qFormat/>
+    <w:rPr>
+      <w:rFonts w:cs="OpenSymbol"/>
+    </w:rPr>
+  </w:style>
+  <w:style w:type="character" w:styleId="ListLabel843">
+    <w:name w:val="ListLabel 843"/>
+    <w:qFormat/>
+    <w:rPr>
+      <w:rFonts w:cs="OpenSymbol"/>
+    </w:rPr>
+  </w:style>
+  <w:style w:type="character" w:styleId="ListLabel844">
+    <w:name w:val="ListLabel 844"/>
+    <w:qFormat/>
+    <w:rPr>
+      <w:rFonts w:cs="OpenSymbol"/>
+    </w:rPr>
+  </w:style>
+  <w:style w:type="character" w:styleId="ListLabel845">
+    <w:name w:val="ListLabel 845"/>
+    <w:qFormat/>
+    <w:rPr>
+      <w:rFonts w:cs="OpenSymbol"/>
+    </w:rPr>
+  </w:style>
+  <w:style w:type="character" w:styleId="ListLabel846">
+    <w:name w:val="ListLabel 846"/>
+    <w:qFormat/>
+    <w:rPr>
+      <w:rFonts w:cs="OpenSymbol"/>
+    </w:rPr>
+  </w:style>
+  <w:style w:type="character" w:styleId="ListLabel847">
+    <w:name w:val="ListLabel 847"/>
+    <w:qFormat/>
+    <w:rPr>
+      <w:rFonts w:cs="OpenSymbol"/>
+    </w:rPr>
+  </w:style>
   <w:style w:type="paragraph" w:styleId="Ttulo">
     <w:name w:val="Título"/>
     <w:basedOn w:val="Normal"/>

</xml_diff>